<commit_message>
Phase 1: Report Done
</commit_message>
<xml_diff>
--- a/path.docx
+++ b/path.docx
@@ -8,7 +8,7 @@
         <w:rPr>
           <w:b/>
           <w:color w:val="000000" w:themeColor="text1"/>
-          <w:sz w:val="22"/>
+          <w:sz w:val="32"/>
           <w:szCs w:val="22"/>
         </w:rPr>
       </w:pPr>
@@ -16,7 +16,7 @@
         <w:rPr>
           <w:b/>
           <w:color w:val="000000" w:themeColor="text1"/>
-          <w:sz w:val="22"/>
+          <w:sz w:val="32"/>
           <w:szCs w:val="22"/>
         </w:rPr>
         <w:t xml:space="preserve">Optimization of </w:t>
@@ -25,7 +25,7 @@
         <w:rPr>
           <w:b/>
           <w:color w:val="000000" w:themeColor="text1"/>
-          <w:sz w:val="22"/>
+          <w:sz w:val="32"/>
           <w:szCs w:val="22"/>
         </w:rPr>
         <w:t>the The Floyd-</w:t>
@@ -35,7 +35,7 @@
         <w:rPr>
           <w:b/>
           <w:color w:val="000000" w:themeColor="text1"/>
-          <w:sz w:val="22"/>
+          <w:sz w:val="32"/>
           <w:szCs w:val="22"/>
         </w:rPr>
         <w:t>Warshall</w:t>
@@ -45,7 +45,7 @@
         <w:rPr>
           <w:b/>
           <w:color w:val="000000" w:themeColor="text1"/>
-          <w:sz w:val="22"/>
+          <w:sz w:val="32"/>
           <w:szCs w:val="22"/>
         </w:rPr>
         <w:t xml:space="preserve"> Algorithm</w:t>
@@ -70,7 +70,47 @@
           <w:sz w:val="22"/>
           <w:szCs w:val="22"/>
         </w:rPr>
-        <w:t>Ravi Patel (rgp62), Saurabh Netravalkar (</w:t>
+        <w:t xml:space="preserve">Ravi Patel (rgp62), </w:t>
+      </w:r>
+      <w:proofErr w:type="spellStart"/>
+      <w:r>
+        <w:rPr>
+          <w:b/>
+          <w:color w:val="000000" w:themeColor="text1"/>
+          <w:sz w:val="22"/>
+          <w:szCs w:val="22"/>
+        </w:rPr>
+        <w:t>Saurabh</w:t>
+      </w:r>
+      <w:proofErr w:type="spellEnd"/>
+      <w:r>
+        <w:rPr>
+          <w:b/>
+          <w:color w:val="000000" w:themeColor="text1"/>
+          <w:sz w:val="22"/>
+          <w:szCs w:val="22"/>
+        </w:rPr>
+        <w:t xml:space="preserve"> </w:t>
+      </w:r>
+      <w:proofErr w:type="spellStart"/>
+      <w:r>
+        <w:rPr>
+          <w:b/>
+          <w:color w:val="000000" w:themeColor="text1"/>
+          <w:sz w:val="22"/>
+          <w:szCs w:val="22"/>
+        </w:rPr>
+        <w:t>Netravalkar</w:t>
+      </w:r>
+      <w:proofErr w:type="spellEnd"/>
+      <w:r>
+        <w:rPr>
+          <w:b/>
+          <w:color w:val="000000" w:themeColor="text1"/>
+          <w:sz w:val="22"/>
+          <w:szCs w:val="22"/>
+        </w:rPr>
+        <w:t xml:space="preserve"> (</w:t>
       </w:r>
       <w:r>
         <w:rPr>
@@ -160,7 +200,6 @@
         <w:rPr>
           <w:b/>
           <w:color w:val="000000" w:themeColor="text1"/>
-          <w:sz w:val="22"/>
           <w:szCs w:val="22"/>
         </w:rPr>
       </w:pPr>
@@ -168,7 +207,6 @@
         <w:rPr>
           <w:b/>
           <w:color w:val="000000" w:themeColor="text1"/>
-          <w:sz w:val="22"/>
           <w:szCs w:val="22"/>
         </w:rPr>
         <w:t>MPI Implementation</w:t>
@@ -2087,81 +2125,6 @@
         <w:jc w:val="both"/>
         <w:rPr>
           <w:rFonts w:cs="Arial"/>
-          <w:color w:val="000000" w:themeColor="text1"/>
-          <w:sz w:val="22"/>
-          <w:szCs w:val="22"/>
-        </w:rPr>
-      </w:pPr>
-    </w:p>
-    <w:p>
-      <w:pPr>
-        <w:jc w:val="both"/>
-        <w:rPr>
-          <w:rFonts w:cs="Arial"/>
-          <w:color w:val="000000" w:themeColor="text1"/>
-          <w:sz w:val="22"/>
-          <w:szCs w:val="22"/>
-        </w:rPr>
-      </w:pPr>
-    </w:p>
-    <w:p>
-      <w:pPr>
-        <w:jc w:val="both"/>
-        <w:rPr>
-          <w:rFonts w:cs="Arial"/>
-          <w:color w:val="000000" w:themeColor="text1"/>
-          <w:sz w:val="22"/>
-          <w:szCs w:val="22"/>
-        </w:rPr>
-      </w:pPr>
-    </w:p>
-    <w:p>
-      <w:pPr>
-        <w:jc w:val="both"/>
-        <w:rPr>
-          <w:rFonts w:cs="Arial"/>
-          <w:color w:val="000000" w:themeColor="text1"/>
-          <w:sz w:val="22"/>
-          <w:szCs w:val="22"/>
-        </w:rPr>
-      </w:pPr>
-    </w:p>
-    <w:p>
-      <w:pPr>
-        <w:jc w:val="both"/>
-        <w:rPr>
-          <w:rFonts w:cs="Arial"/>
-          <w:color w:val="000000" w:themeColor="text1"/>
-          <w:sz w:val="22"/>
-          <w:szCs w:val="22"/>
-        </w:rPr>
-      </w:pPr>
-    </w:p>
-    <w:p>
-      <w:pPr>
-        <w:jc w:val="both"/>
-        <w:rPr>
-          <w:rFonts w:cs="Arial"/>
-          <w:color w:val="000000" w:themeColor="text1"/>
-          <w:sz w:val="22"/>
-          <w:szCs w:val="22"/>
-        </w:rPr>
-      </w:pPr>
-    </w:p>
-    <w:p>
-      <w:pPr>
-        <w:jc w:val="both"/>
-        <w:rPr>
-          <w:color w:val="000000" w:themeColor="text1"/>
-          <w:sz w:val="22"/>
-          <w:szCs w:val="22"/>
-        </w:rPr>
-      </w:pPr>
-    </w:p>
-    <w:p>
-      <w:pPr>
-        <w:jc w:val="both"/>
-        <w:rPr>
           <w:color w:val="000000" w:themeColor="text1"/>
           <w:sz w:val="22"/>
           <w:szCs w:val="22"/>
@@ -2502,7 +2465,6 @@
         <w:rPr>
           <w:b/>
           <w:color w:val="000000" w:themeColor="text1"/>
-          <w:sz w:val="22"/>
           <w:szCs w:val="22"/>
         </w:rPr>
       </w:pPr>
@@ -2510,7 +2472,6 @@
         <w:rPr>
           <w:b/>
           <w:color w:val="000000" w:themeColor="text1"/>
-          <w:sz w:val="22"/>
           <w:szCs w:val="22"/>
         </w:rPr>
         <w:t>Se</w:t>
@@ -2519,7 +2480,6 @@
         <w:rPr>
           <w:b/>
           <w:color w:val="000000" w:themeColor="text1"/>
-          <w:sz w:val="22"/>
           <w:szCs w:val="22"/>
         </w:rPr>
         <w:t xml:space="preserve">rial Tuning of the Original </w:t>
@@ -2529,7 +2489,6 @@
         <w:rPr>
           <w:b/>
           <w:color w:val="000000" w:themeColor="text1"/>
-          <w:sz w:val="22"/>
           <w:szCs w:val="22"/>
         </w:rPr>
         <w:t>Open</w:t>
@@ -2538,7 +2497,6 @@
         <w:rPr>
           <w:b/>
           <w:color w:val="000000" w:themeColor="text1"/>
-          <w:sz w:val="22"/>
           <w:szCs w:val="22"/>
         </w:rPr>
         <w:t>MP</w:t>
@@ -2548,7 +2506,6 @@
         <w:rPr>
           <w:b/>
           <w:color w:val="000000" w:themeColor="text1"/>
-          <w:sz w:val="22"/>
           <w:szCs w:val="22"/>
         </w:rPr>
         <w:t xml:space="preserve"> code</w:t>
@@ -2560,7 +2517,6 @@
         <w:rPr>
           <w:b/>
           <w:color w:val="000000" w:themeColor="text1"/>
-          <w:sz w:val="22"/>
           <w:szCs w:val="22"/>
         </w:rPr>
       </w:pPr>
@@ -2648,6 +2604,11 @@
     </w:p>
     <w:p>
       <w:pPr>
+        <w:pStyle w:val="ListParagraph"/>
+        <w:numPr>
+          <w:ilvl w:val="0"/>
+          <w:numId w:val="12"/>
+        </w:numPr>
         <w:jc w:val="both"/>
         <w:rPr>
           <w:color w:val="000000" w:themeColor="text1"/>
@@ -2719,36 +2680,18 @@
           <w:szCs w:val="22"/>
         </w:rPr>
       </w:pPr>
-      <w:r>
-        <w:rPr>
-          <w:b/>
-          <w:color w:val="000000" w:themeColor="text1"/>
-          <w:sz w:val="22"/>
-          <w:szCs w:val="22"/>
-        </w:rPr>
-        <w:t>Before</w:t>
-      </w:r>
-      <w:r>
-        <w:rPr>
-          <w:b/>
-          <w:color w:val="000000" w:themeColor="text1"/>
-          <w:sz w:val="22"/>
-          <w:szCs w:val="22"/>
-        </w:rPr>
-        <w:t>:</w:t>
-      </w:r>
     </w:p>
     <w:tbl>
       <w:tblPr>
         <w:tblStyle w:val="TableGrid"/>
         <w:tblW w:w="0" w:type="auto"/>
         <w:tblBorders>
-          <w:top w:val="single" w:sz="4" w:space="0" w:color="FFFFFF" w:themeColor="background1"/>
-          <w:left w:val="single" w:sz="4" w:space="0" w:color="FFFFFF" w:themeColor="background1"/>
-          <w:bottom w:val="single" w:sz="4" w:space="0" w:color="FFFFFF" w:themeColor="background1"/>
-          <w:right w:val="single" w:sz="4" w:space="0" w:color="FFFFFF" w:themeColor="background1"/>
-          <w:insideH w:val="single" w:sz="4" w:space="0" w:color="FFFFFF" w:themeColor="background1"/>
-          <w:insideV w:val="single" w:sz="4" w:space="0" w:color="FFFFFF" w:themeColor="background1"/>
+          <w:top w:val="single" w:sz="8" w:space="0" w:color="auto"/>
+          <w:left w:val="single" w:sz="8" w:space="0" w:color="auto"/>
+          <w:bottom w:val="single" w:sz="8" w:space="0" w:color="auto"/>
+          <w:right w:val="single" w:sz="8" w:space="0" w:color="auto"/>
+          <w:insideH w:val="single" w:sz="8" w:space="0" w:color="auto"/>
+          <w:insideV w:val="single" w:sz="8" w:space="0" w:color="auto"/>
         </w:tblBorders>
         <w:tblLook w:val="04A0" w:firstRow="1" w:lastRow="0" w:firstColumn="1" w:lastColumn="0" w:noHBand="0" w:noVBand="1"/>
       </w:tblPr>
@@ -2771,6 +2714,15 @@
                 <w:szCs w:val="22"/>
               </w:rPr>
             </w:pPr>
+            <w:r>
+              <w:rPr>
+                <w:b/>
+                <w:color w:val="000000" w:themeColor="text1"/>
+                <w:sz w:val="22"/>
+                <w:szCs w:val="22"/>
+              </w:rPr>
+              <w:t xml:space="preserve">Before: </w:t>
+            </w:r>
             <w:proofErr w:type="spellStart"/>
             <w:r>
               <w:rPr>
@@ -3038,6 +2990,15 @@
                 <w:szCs w:val="22"/>
               </w:rPr>
             </w:pPr>
+            <w:r>
+              <w:rPr>
+                <w:b/>
+                <w:color w:val="000000" w:themeColor="text1"/>
+                <w:sz w:val="22"/>
+                <w:szCs w:val="22"/>
+              </w:rPr>
+              <w:t xml:space="preserve">Before: </w:t>
+            </w:r>
             <w:proofErr w:type="spellStart"/>
             <w:r>
               <w:rPr>
@@ -3197,6 +3158,232 @@
                 <w:szCs w:val="22"/>
               </w:rPr>
               <w:t>] = 0;</w:t>
+            </w:r>
+          </w:p>
+        </w:tc>
+      </w:tr>
+      <w:tr>
+        <w:tc>
+          <w:tcPr>
+            <w:tcW w:w="9576" w:type="dxa"/>
+            <w:gridSpan w:val="2"/>
+          </w:tcPr>
+          <w:p>
+            <w:pPr>
+              <w:pStyle w:val="HTMLPreformatted"/>
+              <w:rPr>
+                <w:rFonts w:asciiTheme="minorHAnsi" w:hAnsiTheme="minorHAnsi"/>
+                <w:color w:val="000000" w:themeColor="text1"/>
+                <w:sz w:val="22"/>
+                <w:szCs w:val="22"/>
+              </w:rPr>
+            </w:pPr>
+            <w:r>
+              <w:rPr>
+                <w:rFonts w:asciiTheme="minorHAnsi" w:hAnsiTheme="minorHAnsi"/>
+                <w:b/>
+                <w:color w:val="000000" w:themeColor="text1"/>
+                <w:sz w:val="22"/>
+                <w:szCs w:val="22"/>
+              </w:rPr>
+              <w:t>After</w:t>
+            </w:r>
+            <w:r>
+              <w:rPr>
+                <w:rFonts w:asciiTheme="minorHAnsi" w:hAnsiTheme="minorHAnsi"/>
+                <w:color w:val="000000" w:themeColor="text1"/>
+                <w:sz w:val="22"/>
+                <w:szCs w:val="22"/>
+              </w:rPr>
+              <w:t xml:space="preserve">: </w:t>
+            </w:r>
+            <w:proofErr w:type="spellStart"/>
+            <w:r>
+              <w:rPr>
+                <w:rFonts w:asciiTheme="minorHAnsi" w:hAnsiTheme="minorHAnsi"/>
+                <w:b/>
+                <w:color w:val="000000" w:themeColor="text1"/>
+                <w:sz w:val="22"/>
+                <w:szCs w:val="22"/>
+              </w:rPr>
+              <w:t>infinitize</w:t>
+            </w:r>
+            <w:proofErr w:type="spellEnd"/>
+            <w:r>
+              <w:rPr>
+                <w:rFonts w:asciiTheme="minorHAnsi" w:hAnsiTheme="minorHAnsi"/>
+                <w:b/>
+                <w:color w:val="000000" w:themeColor="text1"/>
+                <w:sz w:val="22"/>
+                <w:szCs w:val="22"/>
+              </w:rPr>
+              <w:t xml:space="preserve"> function</w:t>
+            </w:r>
+          </w:p>
+          <w:p>
+            <w:pPr>
+              <w:widowControl w:val="0"/>
+              <w:tabs>
+                <w:tab w:val="left" w:pos="529"/>
+              </w:tabs>
+              <w:autoSpaceDE w:val="0"/>
+              <w:autoSpaceDN w:val="0"/>
+              <w:adjustRightInd w:val="0"/>
+              <w:rPr>
+                <w:rFonts w:cs="Menlo"/>
+                <w:color w:val="000000" w:themeColor="text1"/>
+                <w:sz w:val="22"/>
+                <w:szCs w:val="22"/>
+              </w:rPr>
+            </w:pPr>
+            <w:r>
+              <w:rPr>
+                <w:rFonts w:cs="Menlo"/>
+                <w:color w:val="000000" w:themeColor="text1"/>
+                <w:sz w:val="22"/>
+                <w:szCs w:val="22"/>
+              </w:rPr>
+              <w:t>for (</w:t>
+            </w:r>
+            <w:proofErr w:type="spellStart"/>
+            <w:r>
+              <w:rPr>
+                <w:rFonts w:cs="Menlo"/>
+                <w:color w:val="000000" w:themeColor="text1"/>
+                <w:sz w:val="22"/>
+                <w:szCs w:val="22"/>
+              </w:rPr>
+              <w:t>int</w:t>
+            </w:r>
+            <w:proofErr w:type="spellEnd"/>
+            <w:r>
+              <w:rPr>
+                <w:rFonts w:cs="Menlo"/>
+                <w:color w:val="000000" w:themeColor="text1"/>
+                <w:sz w:val="22"/>
+                <w:szCs w:val="22"/>
+              </w:rPr>
+              <w:t xml:space="preserve"> </w:t>
+            </w:r>
+            <w:proofErr w:type="spellStart"/>
+            <w:r>
+              <w:rPr>
+                <w:rFonts w:cs="Menlo"/>
+                <w:color w:val="000000" w:themeColor="text1"/>
+                <w:sz w:val="22"/>
+                <w:szCs w:val="22"/>
+              </w:rPr>
+              <w:t>i</w:t>
+            </w:r>
+            <w:proofErr w:type="spellEnd"/>
+            <w:r>
+              <w:rPr>
+                <w:rFonts w:cs="Menlo"/>
+                <w:color w:val="000000" w:themeColor="text1"/>
+                <w:sz w:val="22"/>
+                <w:szCs w:val="22"/>
+              </w:rPr>
+              <w:t xml:space="preserve"> = 0; </w:t>
+            </w:r>
+            <w:proofErr w:type="spellStart"/>
+            <w:r>
+              <w:rPr>
+                <w:rFonts w:cs="Menlo"/>
+                <w:color w:val="000000" w:themeColor="text1"/>
+                <w:sz w:val="22"/>
+                <w:szCs w:val="22"/>
+              </w:rPr>
+              <w:t>i</w:t>
+            </w:r>
+            <w:proofErr w:type="spellEnd"/>
+            <w:r>
+              <w:rPr>
+                <w:rFonts w:cs="Menlo"/>
+                <w:color w:val="000000" w:themeColor="text1"/>
+                <w:sz w:val="22"/>
+                <w:szCs w:val="22"/>
+              </w:rPr>
+              <w:t xml:space="preserve"> &lt; n*n; ++</w:t>
+            </w:r>
+            <w:proofErr w:type="spellStart"/>
+            <w:r>
+              <w:rPr>
+                <w:rFonts w:cs="Menlo"/>
+                <w:color w:val="000000" w:themeColor="text1"/>
+                <w:sz w:val="22"/>
+                <w:szCs w:val="22"/>
+              </w:rPr>
+              <w:t>i</w:t>
+            </w:r>
+            <w:proofErr w:type="spellEnd"/>
+            <w:r>
+              <w:rPr>
+                <w:rFonts w:cs="Menlo"/>
+                <w:color w:val="000000" w:themeColor="text1"/>
+                <w:sz w:val="22"/>
+                <w:szCs w:val="22"/>
+              </w:rPr>
+              <w:t>)</w:t>
+            </w:r>
+          </w:p>
+          <w:p>
+            <w:pPr>
+              <w:jc w:val="both"/>
+              <w:rPr>
+                <w:b/>
+                <w:color w:val="000000" w:themeColor="text1"/>
+                <w:sz w:val="22"/>
+                <w:szCs w:val="22"/>
+              </w:rPr>
+            </w:pPr>
+            <w:r>
+              <w:rPr>
+                <w:rFonts w:cs="Menlo"/>
+                <w:color w:val="000000" w:themeColor="text1"/>
+                <w:sz w:val="22"/>
+                <w:szCs w:val="22"/>
+              </w:rPr>
+              <w:t xml:space="preserve">        if (l[</w:t>
+            </w:r>
+            <w:proofErr w:type="spellStart"/>
+            <w:r>
+              <w:rPr>
+                <w:rFonts w:cs="Menlo"/>
+                <w:color w:val="000000" w:themeColor="text1"/>
+                <w:sz w:val="22"/>
+                <w:szCs w:val="22"/>
+              </w:rPr>
+              <w:t>i</w:t>
+            </w:r>
+            <w:proofErr w:type="spellEnd"/>
+            <w:r>
+              <w:rPr>
+                <w:rFonts w:cs="Menlo"/>
+                <w:color w:val="000000" w:themeColor="text1"/>
+                <w:sz w:val="22"/>
+                <w:szCs w:val="22"/>
+              </w:rPr>
+              <w:t xml:space="preserve">] == 0 &amp;&amp; </w:t>
+            </w:r>
+            <w:proofErr w:type="spellStart"/>
+            <w:r>
+              <w:rPr>
+                <w:rFonts w:cs="Menlo"/>
+                <w:color w:val="000000" w:themeColor="text1"/>
+                <w:sz w:val="22"/>
+                <w:szCs w:val="22"/>
+              </w:rPr>
+              <w:t>i</w:t>
+            </w:r>
+            <w:proofErr w:type="spellEnd"/>
+            <w:r>
+              <w:rPr>
+                <w:rFonts w:cs="Menlo"/>
+                <w:color w:val="000000" w:themeColor="text1"/>
+                <w:sz w:val="22"/>
+                <w:szCs w:val="22"/>
+              </w:rPr>
+              <w:t xml:space="preserve"> % (n + 1) != 0)</w:t>
             </w:r>
           </w:p>
         </w:tc>
@@ -3204,26 +3391,2225 @@
     </w:tbl>
     <w:p>
       <w:pPr>
-        <w:jc w:val="both"/>
-        <w:rPr>
-          <w:b/>
-          <w:color w:val="000000" w:themeColor="text1"/>
-          <w:sz w:val="22"/>
-          <w:szCs w:val="22"/>
-        </w:rPr>
-      </w:pPr>
+        <w:pStyle w:val="HTMLPreformatted"/>
+        <w:rPr>
+          <w:rFonts w:asciiTheme="minorHAnsi" w:hAnsiTheme="minorHAnsi" w:cs="Menlo"/>
+          <w:color w:val="000000" w:themeColor="text1"/>
+          <w:sz w:val="22"/>
+          <w:szCs w:val="22"/>
+        </w:rPr>
+      </w:pPr>
+      <w:r>
+        <w:rPr>
+          <w:rFonts w:asciiTheme="minorHAnsi" w:hAnsiTheme="minorHAnsi" w:cs="Menlo"/>
+          <w:color w:val="000000" w:themeColor="text1"/>
+          <w:sz w:val="22"/>
+          <w:szCs w:val="22"/>
+        </w:rPr>
+        <w:br w:type="page"/>
+      </w:r>
     </w:p>
     <w:p>
       <w:pPr>
         <w:pStyle w:val="HTMLPreformatted"/>
-        <w:rPr>
-          <w:rFonts w:asciiTheme="minorHAnsi" w:hAnsiTheme="minorHAnsi"/>
-          <w:color w:val="000000" w:themeColor="text1"/>
-          <w:sz w:val="22"/>
-          <w:szCs w:val="22"/>
-        </w:rPr>
-      </w:pPr>
-      <w:r>
+        <w:numPr>
+          <w:ilvl w:val="0"/>
+          <w:numId w:val="12"/>
+        </w:numPr>
+        <w:rPr>
+          <w:rFonts w:asciiTheme="minorHAnsi" w:hAnsiTheme="minorHAnsi" w:cs="Menlo"/>
+          <w:b/>
+          <w:color w:val="000000" w:themeColor="text1"/>
+          <w:sz w:val="22"/>
+          <w:szCs w:val="22"/>
+        </w:rPr>
+      </w:pPr>
+      <w:r>
+        <w:rPr>
+          <w:rFonts w:asciiTheme="minorHAnsi" w:hAnsiTheme="minorHAnsi" w:cs="Menlo"/>
+          <w:b/>
+          <w:color w:val="000000" w:themeColor="text1"/>
+          <w:sz w:val="22"/>
+          <w:szCs w:val="22"/>
+        </w:rPr>
+        <w:lastRenderedPageBreak/>
+        <w:t xml:space="preserve">Elimination of Expensive </w:t>
+      </w:r>
+      <w:proofErr w:type="spellStart"/>
+      <w:r>
+        <w:rPr>
+          <w:rFonts w:asciiTheme="minorHAnsi" w:hAnsiTheme="minorHAnsi" w:cs="Menlo"/>
+          <w:b/>
+          <w:color w:val="000000" w:themeColor="text1"/>
+          <w:sz w:val="22"/>
+          <w:szCs w:val="22"/>
+        </w:rPr>
+        <w:t>memcpy</w:t>
+      </w:r>
+      <w:proofErr w:type="spellEnd"/>
+      <w:r>
+        <w:rPr>
+          <w:rFonts w:asciiTheme="minorHAnsi" w:hAnsiTheme="minorHAnsi" w:cs="Menlo"/>
+          <w:b/>
+          <w:color w:val="000000" w:themeColor="text1"/>
+          <w:sz w:val="22"/>
+          <w:szCs w:val="22"/>
+        </w:rPr>
+        <w:t xml:space="preserve"> Operations by Swapping Pointer Roles</w:t>
+      </w:r>
+    </w:p>
+    <w:p>
+      <w:pPr>
+        <w:pStyle w:val="HTMLPreformatted"/>
+        <w:rPr>
+          <w:rFonts w:asciiTheme="minorHAnsi" w:hAnsiTheme="minorHAnsi" w:cs="Menlo"/>
+          <w:color w:val="000000" w:themeColor="text1"/>
+          <w:sz w:val="22"/>
+          <w:szCs w:val="22"/>
+        </w:rPr>
+      </w:pPr>
+      <w:r>
+        <w:rPr>
+          <w:rFonts w:asciiTheme="minorHAnsi" w:hAnsiTheme="minorHAnsi" w:cs="Menlo"/>
+          <w:color w:val="000000" w:themeColor="text1"/>
+          <w:sz w:val="22"/>
+          <w:szCs w:val="22"/>
+        </w:rPr>
+        <w:t>The original code uses two matrices ‘l’ and ‘</w:t>
+      </w:r>
+      <w:proofErr w:type="spellStart"/>
+      <w:r>
+        <w:rPr>
+          <w:rFonts w:asciiTheme="minorHAnsi" w:hAnsiTheme="minorHAnsi" w:cs="Menlo"/>
+          <w:color w:val="000000" w:themeColor="text1"/>
+          <w:sz w:val="22"/>
+          <w:szCs w:val="22"/>
+        </w:rPr>
+        <w:t>lnew</w:t>
+      </w:r>
+      <w:proofErr w:type="spellEnd"/>
+      <w:r>
+        <w:rPr>
+          <w:rFonts w:asciiTheme="minorHAnsi" w:hAnsiTheme="minorHAnsi" w:cs="Menlo"/>
+          <w:color w:val="000000" w:themeColor="text1"/>
+          <w:sz w:val="22"/>
+          <w:szCs w:val="22"/>
+        </w:rPr>
+        <w:t>’ while computing the shortest paths at every iteration. Matrix ‘l’ is used to perform the computations and results are written out into ‘</w:t>
+      </w:r>
+      <w:proofErr w:type="spellStart"/>
+      <w:r>
+        <w:rPr>
+          <w:rFonts w:asciiTheme="minorHAnsi" w:hAnsiTheme="minorHAnsi" w:cs="Menlo"/>
+          <w:color w:val="000000" w:themeColor="text1"/>
+          <w:sz w:val="22"/>
+          <w:szCs w:val="22"/>
+        </w:rPr>
+        <w:t>lnew</w:t>
+      </w:r>
+      <w:proofErr w:type="spellEnd"/>
+      <w:r>
+        <w:rPr>
+          <w:rFonts w:asciiTheme="minorHAnsi" w:hAnsiTheme="minorHAnsi" w:cs="Menlo"/>
+          <w:color w:val="000000" w:themeColor="text1"/>
+          <w:sz w:val="22"/>
+          <w:szCs w:val="22"/>
+        </w:rPr>
+        <w:t>’. At the end of each iteration, the entire new matrix ‘</w:t>
+      </w:r>
+      <w:proofErr w:type="spellStart"/>
+      <w:r>
+        <w:rPr>
+          <w:rFonts w:asciiTheme="minorHAnsi" w:hAnsiTheme="minorHAnsi" w:cs="Menlo"/>
+          <w:color w:val="000000" w:themeColor="text1"/>
+          <w:sz w:val="22"/>
+          <w:szCs w:val="22"/>
+        </w:rPr>
+        <w:t>lnew</w:t>
+      </w:r>
+      <w:proofErr w:type="spellEnd"/>
+      <w:r>
+        <w:rPr>
+          <w:rFonts w:asciiTheme="minorHAnsi" w:hAnsiTheme="minorHAnsi" w:cs="Menlo"/>
+          <w:color w:val="000000" w:themeColor="text1"/>
+          <w:sz w:val="22"/>
+          <w:szCs w:val="22"/>
+        </w:rPr>
+        <w:t>’ is copied into ‘l’. We eliminated this by using ‘l’ and ‘</w:t>
+      </w:r>
+      <w:proofErr w:type="spellStart"/>
+      <w:r>
+        <w:rPr>
+          <w:rFonts w:asciiTheme="minorHAnsi" w:hAnsiTheme="minorHAnsi" w:cs="Menlo"/>
+          <w:color w:val="000000" w:themeColor="text1"/>
+          <w:sz w:val="22"/>
+          <w:szCs w:val="22"/>
+        </w:rPr>
+        <w:t>lnew</w:t>
+      </w:r>
+      <w:proofErr w:type="spellEnd"/>
+      <w:r>
+        <w:rPr>
+          <w:rFonts w:asciiTheme="minorHAnsi" w:hAnsiTheme="minorHAnsi" w:cs="Menlo"/>
+          <w:color w:val="000000" w:themeColor="text1"/>
+          <w:sz w:val="22"/>
+          <w:szCs w:val="22"/>
+        </w:rPr>
+        <w:t>’ swapping roles of ‘l’ and ‘</w:t>
+      </w:r>
+      <w:proofErr w:type="spellStart"/>
+      <w:r>
+        <w:rPr>
+          <w:rFonts w:asciiTheme="minorHAnsi" w:hAnsiTheme="minorHAnsi" w:cs="Menlo"/>
+          <w:color w:val="000000" w:themeColor="text1"/>
+          <w:sz w:val="22"/>
+          <w:szCs w:val="22"/>
+        </w:rPr>
+        <w:t>lnew</w:t>
+      </w:r>
+      <w:proofErr w:type="spellEnd"/>
+      <w:r>
+        <w:rPr>
+          <w:rFonts w:asciiTheme="minorHAnsi" w:hAnsiTheme="minorHAnsi" w:cs="Menlo"/>
+          <w:color w:val="000000" w:themeColor="text1"/>
+          <w:sz w:val="22"/>
+          <w:szCs w:val="22"/>
+        </w:rPr>
+        <w:t>’ in every iteration, among being the input matrix and being the matrix where results are written out respectively.</w:t>
+      </w:r>
+      <w:r>
+        <w:rPr>
+          <w:rFonts w:asciiTheme="minorHAnsi" w:hAnsiTheme="minorHAnsi" w:cs="Menlo"/>
+          <w:color w:val="000000" w:themeColor="text1"/>
+          <w:sz w:val="22"/>
+          <w:szCs w:val="22"/>
+        </w:rPr>
+        <w:t xml:space="preserve"> </w:t>
+      </w:r>
+    </w:p>
+    <w:p>
+      <w:pPr>
+        <w:pStyle w:val="HTMLPreformatted"/>
+        <w:rPr>
+          <w:rFonts w:asciiTheme="minorHAnsi" w:hAnsiTheme="minorHAnsi" w:cs="Menlo"/>
+          <w:color w:val="000000" w:themeColor="text1"/>
+          <w:sz w:val="22"/>
+          <w:szCs w:val="22"/>
+        </w:rPr>
+      </w:pPr>
+      <w:r>
+        <w:rPr>
+          <w:rFonts w:asciiTheme="minorHAnsi" w:hAnsiTheme="minorHAnsi" w:cs="Menlo"/>
+          <w:b/>
+          <w:color w:val="000000" w:themeColor="text1"/>
+          <w:sz w:val="22"/>
+          <w:szCs w:val="22"/>
+        </w:rPr>
+        <w:t>Note:</w:t>
+      </w:r>
+      <w:r>
+        <w:rPr>
+          <w:rFonts w:asciiTheme="minorHAnsi" w:hAnsiTheme="minorHAnsi" w:cs="Menlo"/>
+          <w:color w:val="000000" w:themeColor="text1"/>
+          <w:sz w:val="22"/>
+          <w:szCs w:val="22"/>
+        </w:rPr>
+        <w:t xml:space="preserve"> </w:t>
+      </w:r>
+      <w:r>
+        <w:rPr>
+          <w:rFonts w:asciiTheme="minorHAnsi" w:hAnsiTheme="minorHAnsi" w:cs="Menlo"/>
+          <w:color w:val="000000" w:themeColor="text1"/>
+          <w:sz w:val="22"/>
+          <w:szCs w:val="22"/>
+        </w:rPr>
+        <w:t xml:space="preserve">After the end of all iterations, the function expects to produce results in matrix ‘l’. Hence, if we terminate in an </w:t>
+      </w:r>
+      <w:proofErr w:type="spellStart"/>
+      <w:r>
+        <w:rPr>
+          <w:rFonts w:asciiTheme="minorHAnsi" w:hAnsiTheme="minorHAnsi" w:cs="Menlo"/>
+          <w:color w:val="000000" w:themeColor="text1"/>
+          <w:sz w:val="22"/>
+          <w:szCs w:val="22"/>
+        </w:rPr>
+        <w:t>odd</w:t>
+      </w:r>
+      <w:r>
+        <w:rPr>
+          <w:rFonts w:asciiTheme="minorHAnsi" w:hAnsiTheme="minorHAnsi" w:cs="Menlo"/>
+          <w:color w:val="000000" w:themeColor="text1"/>
+          <w:sz w:val="22"/>
+          <w:szCs w:val="22"/>
+          <w:vertAlign w:val="superscript"/>
+        </w:rPr>
+        <w:t>th</w:t>
+      </w:r>
+      <w:proofErr w:type="spellEnd"/>
+      <w:r>
+        <w:rPr>
+          <w:rFonts w:asciiTheme="minorHAnsi" w:hAnsiTheme="minorHAnsi" w:cs="Menlo"/>
+          <w:color w:val="000000" w:themeColor="text1"/>
+          <w:sz w:val="22"/>
+          <w:szCs w:val="22"/>
+        </w:rPr>
+        <w:t xml:space="preserve"> iteration</w:t>
+      </w:r>
+      <w:r>
+        <w:rPr>
+          <w:rFonts w:asciiTheme="minorHAnsi" w:hAnsiTheme="minorHAnsi" w:cs="Menlo"/>
+          <w:color w:val="000000" w:themeColor="text1"/>
+          <w:sz w:val="22"/>
+          <w:szCs w:val="22"/>
+        </w:rPr>
+        <w:t xml:space="preserve">, we need to perform one </w:t>
+      </w:r>
+      <w:proofErr w:type="spellStart"/>
+      <w:r>
+        <w:rPr>
+          <w:rFonts w:asciiTheme="minorHAnsi" w:hAnsiTheme="minorHAnsi" w:cs="Menlo"/>
+          <w:color w:val="000000" w:themeColor="text1"/>
+          <w:sz w:val="22"/>
+          <w:szCs w:val="22"/>
+        </w:rPr>
+        <w:t>memcpy</w:t>
+      </w:r>
+      <w:proofErr w:type="spellEnd"/>
+      <w:r>
+        <w:rPr>
+          <w:rFonts w:asciiTheme="minorHAnsi" w:hAnsiTheme="minorHAnsi" w:cs="Menlo"/>
+          <w:color w:val="000000" w:themeColor="text1"/>
+          <w:sz w:val="22"/>
+          <w:szCs w:val="22"/>
+        </w:rPr>
+        <w:t xml:space="preserve"> of ‘</w:t>
+      </w:r>
+      <w:proofErr w:type="spellStart"/>
+      <w:r>
+        <w:rPr>
+          <w:rFonts w:asciiTheme="minorHAnsi" w:hAnsiTheme="minorHAnsi" w:cs="Menlo"/>
+          <w:color w:val="000000" w:themeColor="text1"/>
+          <w:sz w:val="22"/>
+          <w:szCs w:val="22"/>
+        </w:rPr>
+        <w:t>lnew</w:t>
+      </w:r>
+      <w:proofErr w:type="spellEnd"/>
+      <w:r>
+        <w:rPr>
+          <w:rFonts w:asciiTheme="minorHAnsi" w:hAnsiTheme="minorHAnsi" w:cs="Menlo"/>
+          <w:color w:val="000000" w:themeColor="text1"/>
+          <w:sz w:val="22"/>
+          <w:szCs w:val="22"/>
+        </w:rPr>
+        <w:t>’ back into ‘l’.</w:t>
+      </w:r>
+    </w:p>
+    <w:p>
+      <w:pPr>
+        <w:pStyle w:val="HTMLPreformatted"/>
+        <w:rPr>
+          <w:rFonts w:asciiTheme="minorHAnsi" w:hAnsiTheme="minorHAnsi" w:cs="Menlo"/>
+          <w:b/>
+          <w:color w:val="000000" w:themeColor="text1"/>
+          <w:sz w:val="22"/>
+          <w:szCs w:val="22"/>
+        </w:rPr>
+      </w:pPr>
+    </w:p>
+    <w:p>
+      <w:pPr>
+        <w:pStyle w:val="HTMLPreformatted"/>
+        <w:rPr>
+          <w:rFonts w:asciiTheme="minorHAnsi" w:hAnsiTheme="minorHAnsi" w:cs="Menlo"/>
+          <w:b/>
+          <w:color w:val="000000" w:themeColor="text1"/>
+          <w:sz w:val="22"/>
+          <w:szCs w:val="22"/>
+        </w:rPr>
+      </w:pPr>
+      <w:r>
+        <w:rPr>
+          <w:rFonts w:asciiTheme="minorHAnsi" w:hAnsiTheme="minorHAnsi" w:cs="Menlo"/>
+          <w:b/>
+          <w:color w:val="000000" w:themeColor="text1"/>
+          <w:sz w:val="22"/>
+          <w:szCs w:val="22"/>
+        </w:rPr>
+        <w:t>Code Snippet</w:t>
+      </w:r>
+    </w:p>
+    <w:tbl>
+      <w:tblPr>
+        <w:tblStyle w:val="TableGrid"/>
+        <w:tblW w:w="0" w:type="auto"/>
+        <w:tblBorders>
+          <w:top w:val="single" w:sz="8" w:space="0" w:color="auto"/>
+          <w:left w:val="single" w:sz="8" w:space="0" w:color="auto"/>
+          <w:bottom w:val="single" w:sz="8" w:space="0" w:color="auto"/>
+          <w:right w:val="single" w:sz="8" w:space="0" w:color="auto"/>
+          <w:insideH w:val="none" w:sz="0" w:space="0" w:color="auto"/>
+          <w:insideV w:val="none" w:sz="0" w:space="0" w:color="auto"/>
+        </w:tblBorders>
+        <w:tblLook w:val="04A0" w:firstRow="1" w:lastRow="0" w:firstColumn="1" w:lastColumn="0" w:noHBand="0" w:noVBand="1"/>
+      </w:tblPr>
+      <w:tblGrid>
+        <w:gridCol w:w="9576"/>
+      </w:tblGrid>
+      <w:tr>
+        <w:tc>
+          <w:tcPr>
+            <w:tcW w:w="9576" w:type="dxa"/>
+          </w:tcPr>
+          <w:p>
+            <w:pPr>
+              <w:widowControl w:val="0"/>
+              <w:tabs>
+                <w:tab w:val="left" w:pos="529"/>
+              </w:tabs>
+              <w:autoSpaceDE w:val="0"/>
+              <w:autoSpaceDN w:val="0"/>
+              <w:adjustRightInd w:val="0"/>
+              <w:rPr>
+                <w:rFonts w:cs="Menlo"/>
+                <w:color w:val="000000" w:themeColor="text1"/>
+                <w:sz w:val="22"/>
+                <w:szCs w:val="22"/>
+              </w:rPr>
+            </w:pPr>
+            <w:proofErr w:type="spellStart"/>
+            <w:r>
+              <w:rPr>
+                <w:rFonts w:cs="Menlo"/>
+                <w:color w:val="000000" w:themeColor="text1"/>
+                <w:sz w:val="22"/>
+                <w:szCs w:val="22"/>
+              </w:rPr>
+              <w:t>int</w:t>
+            </w:r>
+            <w:proofErr w:type="spellEnd"/>
+            <w:r>
+              <w:rPr>
+                <w:rFonts w:cs="Menlo"/>
+                <w:color w:val="000000" w:themeColor="text1"/>
+                <w:sz w:val="22"/>
+                <w:szCs w:val="22"/>
+              </w:rPr>
+              <w:t xml:space="preserve">* restrict </w:t>
+            </w:r>
+            <w:proofErr w:type="spellStart"/>
+            <w:r>
+              <w:rPr>
+                <w:rFonts w:cs="Menlo"/>
+                <w:color w:val="000000" w:themeColor="text1"/>
+                <w:sz w:val="22"/>
+                <w:szCs w:val="22"/>
+              </w:rPr>
+              <w:t>lnew</w:t>
+            </w:r>
+            <w:proofErr w:type="spellEnd"/>
+            <w:r>
+              <w:rPr>
+                <w:rFonts w:cs="Menlo"/>
+                <w:color w:val="000000" w:themeColor="text1"/>
+                <w:sz w:val="22"/>
+                <w:szCs w:val="22"/>
+              </w:rPr>
+              <w:t xml:space="preserve"> = (</w:t>
+            </w:r>
+            <w:proofErr w:type="spellStart"/>
+            <w:r>
+              <w:rPr>
+                <w:rFonts w:cs="Menlo"/>
+                <w:color w:val="000000" w:themeColor="text1"/>
+                <w:sz w:val="22"/>
+                <w:szCs w:val="22"/>
+              </w:rPr>
+              <w:t>int</w:t>
+            </w:r>
+            <w:proofErr w:type="spellEnd"/>
+            <w:r>
+              <w:rPr>
+                <w:rFonts w:cs="Menlo"/>
+                <w:color w:val="000000" w:themeColor="text1"/>
+                <w:sz w:val="22"/>
+                <w:szCs w:val="22"/>
+              </w:rPr>
+              <w:t xml:space="preserve">*) </w:t>
+            </w:r>
+            <w:proofErr w:type="spellStart"/>
+            <w:proofErr w:type="gramStart"/>
+            <w:r>
+              <w:rPr>
+                <w:rFonts w:cs="Menlo"/>
+                <w:color w:val="000000" w:themeColor="text1"/>
+                <w:sz w:val="22"/>
+                <w:szCs w:val="22"/>
+              </w:rPr>
+              <w:t>calloc</w:t>
+            </w:r>
+            <w:proofErr w:type="spellEnd"/>
+            <w:r>
+              <w:rPr>
+                <w:rFonts w:cs="Menlo"/>
+                <w:color w:val="000000" w:themeColor="text1"/>
+                <w:sz w:val="22"/>
+                <w:szCs w:val="22"/>
+              </w:rPr>
+              <w:t>(</w:t>
+            </w:r>
+            <w:proofErr w:type="gramEnd"/>
+            <w:r>
+              <w:rPr>
+                <w:rFonts w:cs="Menlo"/>
+                <w:color w:val="000000" w:themeColor="text1"/>
+                <w:sz w:val="22"/>
+                <w:szCs w:val="22"/>
+              </w:rPr>
+              <w:t xml:space="preserve">n*n, </w:t>
+            </w:r>
+            <w:proofErr w:type="spellStart"/>
+            <w:r>
+              <w:rPr>
+                <w:rFonts w:cs="Menlo"/>
+                <w:color w:val="000000" w:themeColor="text1"/>
+                <w:sz w:val="22"/>
+                <w:szCs w:val="22"/>
+              </w:rPr>
+              <w:t>sizeof</w:t>
+            </w:r>
+            <w:proofErr w:type="spellEnd"/>
+            <w:r>
+              <w:rPr>
+                <w:rFonts w:cs="Menlo"/>
+                <w:color w:val="000000" w:themeColor="text1"/>
+                <w:sz w:val="22"/>
+                <w:szCs w:val="22"/>
+              </w:rPr>
+              <w:t>(</w:t>
+            </w:r>
+            <w:proofErr w:type="spellStart"/>
+            <w:r>
+              <w:rPr>
+                <w:rFonts w:cs="Menlo"/>
+                <w:color w:val="000000" w:themeColor="text1"/>
+                <w:sz w:val="22"/>
+                <w:szCs w:val="22"/>
+              </w:rPr>
+              <w:t>int</w:t>
+            </w:r>
+            <w:proofErr w:type="spellEnd"/>
+            <w:r>
+              <w:rPr>
+                <w:rFonts w:cs="Menlo"/>
+                <w:color w:val="000000" w:themeColor="text1"/>
+                <w:sz w:val="22"/>
+                <w:szCs w:val="22"/>
+              </w:rPr>
+              <w:t>));</w:t>
+            </w:r>
+          </w:p>
+          <w:p>
+            <w:pPr>
+              <w:widowControl w:val="0"/>
+              <w:tabs>
+                <w:tab w:val="left" w:pos="529"/>
+              </w:tabs>
+              <w:autoSpaceDE w:val="0"/>
+              <w:autoSpaceDN w:val="0"/>
+              <w:adjustRightInd w:val="0"/>
+              <w:rPr>
+                <w:rFonts w:cs="Menlo"/>
+                <w:color w:val="000000" w:themeColor="text1"/>
+                <w:sz w:val="22"/>
+                <w:szCs w:val="22"/>
+              </w:rPr>
+            </w:pPr>
+            <w:r>
+              <w:rPr>
+                <w:rFonts w:cs="Menlo"/>
+                <w:color w:val="000000" w:themeColor="text1"/>
+                <w:sz w:val="22"/>
+                <w:szCs w:val="22"/>
+              </w:rPr>
+              <w:t xml:space="preserve">    </w:t>
+            </w:r>
+            <w:proofErr w:type="spellStart"/>
+            <w:r>
+              <w:rPr>
+                <w:rFonts w:cs="Menlo"/>
+                <w:color w:val="000000" w:themeColor="text1"/>
+                <w:sz w:val="22"/>
+                <w:szCs w:val="22"/>
+              </w:rPr>
+              <w:t>int</w:t>
+            </w:r>
+            <w:proofErr w:type="spellEnd"/>
+            <w:r>
+              <w:rPr>
+                <w:rFonts w:cs="Menlo"/>
+                <w:color w:val="000000" w:themeColor="text1"/>
+                <w:sz w:val="22"/>
+                <w:szCs w:val="22"/>
+              </w:rPr>
+              <w:t xml:space="preserve"> flag = 1;</w:t>
+            </w:r>
+          </w:p>
+          <w:p>
+            <w:pPr>
+              <w:widowControl w:val="0"/>
+              <w:tabs>
+                <w:tab w:val="left" w:pos="529"/>
+              </w:tabs>
+              <w:autoSpaceDE w:val="0"/>
+              <w:autoSpaceDN w:val="0"/>
+              <w:adjustRightInd w:val="0"/>
+              <w:rPr>
+                <w:rFonts w:cs="Menlo"/>
+                <w:color w:val="000000" w:themeColor="text1"/>
+                <w:sz w:val="22"/>
+                <w:szCs w:val="22"/>
+              </w:rPr>
+            </w:pPr>
+            <w:r>
+              <w:rPr>
+                <w:rFonts w:cs="Menlo"/>
+                <w:color w:val="000000" w:themeColor="text1"/>
+                <w:sz w:val="22"/>
+                <w:szCs w:val="22"/>
+              </w:rPr>
+              <w:t xml:space="preserve">    for (</w:t>
+            </w:r>
+            <w:proofErr w:type="spellStart"/>
+            <w:r>
+              <w:rPr>
+                <w:rFonts w:cs="Menlo"/>
+                <w:color w:val="000000" w:themeColor="text1"/>
+                <w:sz w:val="22"/>
+                <w:szCs w:val="22"/>
+              </w:rPr>
+              <w:t>int</w:t>
+            </w:r>
+            <w:proofErr w:type="spellEnd"/>
+            <w:r>
+              <w:rPr>
+                <w:rFonts w:cs="Menlo"/>
+                <w:color w:val="000000" w:themeColor="text1"/>
+                <w:sz w:val="22"/>
+                <w:szCs w:val="22"/>
+              </w:rPr>
+              <w:t xml:space="preserve"> done = 0</w:t>
+            </w:r>
+            <w:proofErr w:type="gramStart"/>
+            <w:r>
+              <w:rPr>
+                <w:rFonts w:cs="Menlo"/>
+                <w:color w:val="000000" w:themeColor="text1"/>
+                <w:sz w:val="22"/>
+                <w:szCs w:val="22"/>
+              </w:rPr>
+              <w:t>; !done</w:t>
+            </w:r>
+            <w:proofErr w:type="gramEnd"/>
+            <w:r>
+              <w:rPr>
+                <w:rFonts w:cs="Menlo"/>
+                <w:color w:val="000000" w:themeColor="text1"/>
+                <w:sz w:val="22"/>
+                <w:szCs w:val="22"/>
+              </w:rPr>
+              <w:t>; ) {</w:t>
+            </w:r>
+          </w:p>
+          <w:p>
+            <w:pPr>
+              <w:widowControl w:val="0"/>
+              <w:tabs>
+                <w:tab w:val="left" w:pos="529"/>
+              </w:tabs>
+              <w:autoSpaceDE w:val="0"/>
+              <w:autoSpaceDN w:val="0"/>
+              <w:adjustRightInd w:val="0"/>
+              <w:rPr>
+                <w:rFonts w:cs="Menlo"/>
+                <w:color w:val="000000" w:themeColor="text1"/>
+                <w:sz w:val="22"/>
+                <w:szCs w:val="22"/>
+              </w:rPr>
+            </w:pPr>
+            <w:r>
+              <w:rPr>
+                <w:rFonts w:cs="Menlo"/>
+                <w:color w:val="000000" w:themeColor="text1"/>
+                <w:sz w:val="22"/>
+                <w:szCs w:val="22"/>
+              </w:rPr>
+              <w:t xml:space="preserve">        done = </w:t>
+            </w:r>
+            <w:proofErr w:type="gramStart"/>
+            <w:r>
+              <w:rPr>
+                <w:rFonts w:cs="Menlo"/>
+                <w:color w:val="000000" w:themeColor="text1"/>
+                <w:sz w:val="22"/>
+                <w:szCs w:val="22"/>
+              </w:rPr>
+              <w:t>flag ?</w:t>
+            </w:r>
+            <w:proofErr w:type="gramEnd"/>
+            <w:r>
+              <w:rPr>
+                <w:rFonts w:cs="Menlo"/>
+                <w:color w:val="000000" w:themeColor="text1"/>
+                <w:sz w:val="22"/>
+                <w:szCs w:val="22"/>
+              </w:rPr>
+              <w:t xml:space="preserve"> square(n, l, </w:t>
+            </w:r>
+            <w:proofErr w:type="spellStart"/>
+            <w:r>
+              <w:rPr>
+                <w:rFonts w:cs="Menlo"/>
+                <w:color w:val="000000" w:themeColor="text1"/>
+                <w:sz w:val="22"/>
+                <w:szCs w:val="22"/>
+              </w:rPr>
+              <w:t>lnew</w:t>
+            </w:r>
+            <w:proofErr w:type="spellEnd"/>
+            <w:r>
+              <w:rPr>
+                <w:rFonts w:cs="Menlo"/>
+                <w:color w:val="000000" w:themeColor="text1"/>
+                <w:sz w:val="22"/>
+                <w:szCs w:val="22"/>
+              </w:rPr>
+              <w:t xml:space="preserve">) : square(n, </w:t>
+            </w:r>
+            <w:proofErr w:type="spellStart"/>
+            <w:r>
+              <w:rPr>
+                <w:rFonts w:cs="Menlo"/>
+                <w:color w:val="000000" w:themeColor="text1"/>
+                <w:sz w:val="22"/>
+                <w:szCs w:val="22"/>
+              </w:rPr>
+              <w:t>lnew</w:t>
+            </w:r>
+            <w:proofErr w:type="spellEnd"/>
+            <w:r>
+              <w:rPr>
+                <w:rFonts w:cs="Menlo"/>
+                <w:color w:val="000000" w:themeColor="text1"/>
+                <w:sz w:val="22"/>
+                <w:szCs w:val="22"/>
+              </w:rPr>
+              <w:t>, l);</w:t>
+            </w:r>
+          </w:p>
+          <w:p>
+            <w:pPr>
+              <w:widowControl w:val="0"/>
+              <w:tabs>
+                <w:tab w:val="left" w:pos="529"/>
+              </w:tabs>
+              <w:autoSpaceDE w:val="0"/>
+              <w:autoSpaceDN w:val="0"/>
+              <w:adjustRightInd w:val="0"/>
+              <w:rPr>
+                <w:rFonts w:cs="Menlo"/>
+                <w:color w:val="000000" w:themeColor="text1"/>
+                <w:sz w:val="22"/>
+                <w:szCs w:val="22"/>
+              </w:rPr>
+            </w:pPr>
+            <w:r>
+              <w:rPr>
+                <w:rFonts w:cs="Menlo"/>
+                <w:color w:val="000000" w:themeColor="text1"/>
+                <w:sz w:val="22"/>
+                <w:szCs w:val="22"/>
+              </w:rPr>
+              <w:t xml:space="preserve">        flag </w:t>
+            </w:r>
+            <w:proofErr w:type="gramStart"/>
+            <w:r>
+              <w:rPr>
+                <w:rFonts w:cs="Menlo"/>
+                <w:color w:val="000000" w:themeColor="text1"/>
+                <w:sz w:val="22"/>
+                <w:szCs w:val="22"/>
+              </w:rPr>
+              <w:t>= !flag</w:t>
+            </w:r>
+            <w:proofErr w:type="gramEnd"/>
+            <w:r>
+              <w:rPr>
+                <w:rFonts w:cs="Menlo"/>
+                <w:color w:val="000000" w:themeColor="text1"/>
+                <w:sz w:val="22"/>
+                <w:szCs w:val="22"/>
+              </w:rPr>
+              <w:t>;</w:t>
+            </w:r>
+          </w:p>
+          <w:p>
+            <w:pPr>
+              <w:widowControl w:val="0"/>
+              <w:tabs>
+                <w:tab w:val="left" w:pos="529"/>
+              </w:tabs>
+              <w:autoSpaceDE w:val="0"/>
+              <w:autoSpaceDN w:val="0"/>
+              <w:adjustRightInd w:val="0"/>
+              <w:rPr>
+                <w:rFonts w:cs="Menlo"/>
+                <w:color w:val="000000" w:themeColor="text1"/>
+                <w:sz w:val="22"/>
+                <w:szCs w:val="22"/>
+              </w:rPr>
+            </w:pPr>
+            <w:r>
+              <w:rPr>
+                <w:rFonts w:cs="Menlo"/>
+                <w:color w:val="000000" w:themeColor="text1"/>
+                <w:sz w:val="22"/>
+                <w:szCs w:val="22"/>
+              </w:rPr>
+              <w:t xml:space="preserve">    }</w:t>
+            </w:r>
+            <w:bookmarkStart w:id="0" w:name="_GoBack"/>
+            <w:bookmarkEnd w:id="0"/>
+          </w:p>
+          <w:p>
+            <w:pPr>
+              <w:widowControl w:val="0"/>
+              <w:tabs>
+                <w:tab w:val="left" w:pos="529"/>
+              </w:tabs>
+              <w:autoSpaceDE w:val="0"/>
+              <w:autoSpaceDN w:val="0"/>
+              <w:adjustRightInd w:val="0"/>
+              <w:rPr>
+                <w:rFonts w:cs="Menlo"/>
+                <w:color w:val="000000" w:themeColor="text1"/>
+                <w:sz w:val="22"/>
+                <w:szCs w:val="22"/>
+              </w:rPr>
+            </w:pPr>
+            <w:r>
+              <w:rPr>
+                <w:rFonts w:cs="Menlo"/>
+                <w:color w:val="000000" w:themeColor="text1"/>
+                <w:sz w:val="22"/>
+                <w:szCs w:val="22"/>
+              </w:rPr>
+              <w:t xml:space="preserve">    if</w:t>
+            </w:r>
+            <w:proofErr w:type="gramStart"/>
+            <w:r>
+              <w:rPr>
+                <w:rFonts w:cs="Menlo"/>
+                <w:color w:val="000000" w:themeColor="text1"/>
+                <w:sz w:val="22"/>
+                <w:szCs w:val="22"/>
+              </w:rPr>
+              <w:t>(!flag</w:t>
+            </w:r>
+            <w:proofErr w:type="gramEnd"/>
+            <w:r>
+              <w:rPr>
+                <w:rFonts w:cs="Menlo"/>
+                <w:color w:val="000000" w:themeColor="text1"/>
+                <w:sz w:val="22"/>
+                <w:szCs w:val="22"/>
+              </w:rPr>
+              <w:t>) {</w:t>
+            </w:r>
+          </w:p>
+          <w:p>
+            <w:pPr>
+              <w:widowControl w:val="0"/>
+              <w:tabs>
+                <w:tab w:val="left" w:pos="529"/>
+              </w:tabs>
+              <w:autoSpaceDE w:val="0"/>
+              <w:autoSpaceDN w:val="0"/>
+              <w:adjustRightInd w:val="0"/>
+              <w:rPr>
+                <w:rFonts w:cs="Menlo"/>
+                <w:color w:val="000000" w:themeColor="text1"/>
+                <w:sz w:val="22"/>
+                <w:szCs w:val="22"/>
+              </w:rPr>
+            </w:pPr>
+            <w:r>
+              <w:rPr>
+                <w:rFonts w:cs="Menlo"/>
+                <w:color w:val="000000" w:themeColor="text1"/>
+                <w:sz w:val="22"/>
+                <w:szCs w:val="22"/>
+              </w:rPr>
+              <w:t xml:space="preserve">        </w:t>
+            </w:r>
+            <w:proofErr w:type="spellStart"/>
+            <w:proofErr w:type="gramStart"/>
+            <w:r>
+              <w:rPr>
+                <w:rFonts w:cs="Menlo"/>
+                <w:color w:val="000000" w:themeColor="text1"/>
+                <w:sz w:val="22"/>
+                <w:szCs w:val="22"/>
+              </w:rPr>
+              <w:t>memcpy</w:t>
+            </w:r>
+            <w:proofErr w:type="spellEnd"/>
+            <w:r>
+              <w:rPr>
+                <w:rFonts w:cs="Menlo"/>
+                <w:color w:val="000000" w:themeColor="text1"/>
+                <w:sz w:val="22"/>
+                <w:szCs w:val="22"/>
+              </w:rPr>
+              <w:t>(</w:t>
+            </w:r>
+            <w:proofErr w:type="gramEnd"/>
+            <w:r>
+              <w:rPr>
+                <w:rFonts w:cs="Menlo"/>
+                <w:color w:val="000000" w:themeColor="text1"/>
+                <w:sz w:val="22"/>
+                <w:szCs w:val="22"/>
+              </w:rPr>
+              <w:t xml:space="preserve">l, </w:t>
+            </w:r>
+            <w:proofErr w:type="spellStart"/>
+            <w:r>
+              <w:rPr>
+                <w:rFonts w:cs="Menlo"/>
+                <w:color w:val="000000" w:themeColor="text1"/>
+                <w:sz w:val="22"/>
+                <w:szCs w:val="22"/>
+              </w:rPr>
+              <w:t>lnew</w:t>
+            </w:r>
+            <w:proofErr w:type="spellEnd"/>
+            <w:r>
+              <w:rPr>
+                <w:rFonts w:cs="Menlo"/>
+                <w:color w:val="000000" w:themeColor="text1"/>
+                <w:sz w:val="22"/>
+                <w:szCs w:val="22"/>
+              </w:rPr>
+              <w:t xml:space="preserve">, n*n * </w:t>
+            </w:r>
+            <w:proofErr w:type="spellStart"/>
+            <w:r>
+              <w:rPr>
+                <w:rFonts w:cs="Menlo"/>
+                <w:color w:val="000000" w:themeColor="text1"/>
+                <w:sz w:val="22"/>
+                <w:szCs w:val="22"/>
+              </w:rPr>
+              <w:t>sizeof</w:t>
+            </w:r>
+            <w:proofErr w:type="spellEnd"/>
+            <w:r>
+              <w:rPr>
+                <w:rFonts w:cs="Menlo"/>
+                <w:color w:val="000000" w:themeColor="text1"/>
+                <w:sz w:val="22"/>
+                <w:szCs w:val="22"/>
+              </w:rPr>
+              <w:t>(</w:t>
+            </w:r>
+            <w:proofErr w:type="spellStart"/>
+            <w:r>
+              <w:rPr>
+                <w:rFonts w:cs="Menlo"/>
+                <w:color w:val="000000" w:themeColor="text1"/>
+                <w:sz w:val="22"/>
+                <w:szCs w:val="22"/>
+              </w:rPr>
+              <w:t>int</w:t>
+            </w:r>
+            <w:proofErr w:type="spellEnd"/>
+            <w:r>
+              <w:rPr>
+                <w:rFonts w:cs="Menlo"/>
+                <w:color w:val="000000" w:themeColor="text1"/>
+                <w:sz w:val="22"/>
+                <w:szCs w:val="22"/>
+              </w:rPr>
+              <w:t>));</w:t>
+            </w:r>
+          </w:p>
+          <w:p>
+            <w:pPr>
+              <w:pStyle w:val="HTMLPreformatted"/>
+              <w:rPr>
+                <w:rFonts w:asciiTheme="minorHAnsi" w:hAnsiTheme="minorHAnsi" w:cs="Menlo"/>
+                <w:b/>
+                <w:color w:val="000000" w:themeColor="text1"/>
+                <w:sz w:val="22"/>
+                <w:szCs w:val="22"/>
+              </w:rPr>
+            </w:pPr>
+            <w:r>
+              <w:rPr>
+                <w:rFonts w:asciiTheme="minorHAnsi" w:hAnsiTheme="minorHAnsi" w:cs="Menlo"/>
+                <w:color w:val="000000" w:themeColor="text1"/>
+                <w:sz w:val="22"/>
+                <w:szCs w:val="22"/>
+              </w:rPr>
+              <w:t xml:space="preserve">    }</w:t>
+            </w:r>
+          </w:p>
+        </w:tc>
+      </w:tr>
+    </w:tbl>
+    <w:p>
+      <w:pPr>
+        <w:pStyle w:val="HTMLPreformatted"/>
+        <w:rPr>
+          <w:rFonts w:asciiTheme="minorHAnsi" w:hAnsiTheme="minorHAnsi" w:cs="Menlo"/>
+          <w:color w:val="000000" w:themeColor="text1"/>
+          <w:sz w:val="22"/>
+          <w:szCs w:val="22"/>
+        </w:rPr>
+      </w:pPr>
+    </w:p>
+    <w:p>
+      <w:pPr>
+        <w:pStyle w:val="HTMLPreformatted"/>
+        <w:numPr>
+          <w:ilvl w:val="0"/>
+          <w:numId w:val="12"/>
+        </w:numPr>
+        <w:rPr>
+          <w:rFonts w:asciiTheme="minorHAnsi" w:hAnsiTheme="minorHAnsi" w:cs="Menlo"/>
+          <w:b/>
+          <w:color w:val="000000" w:themeColor="text1"/>
+          <w:sz w:val="22"/>
+          <w:szCs w:val="22"/>
+        </w:rPr>
+      </w:pPr>
+      <w:r>
+        <w:rPr>
+          <w:rFonts w:asciiTheme="minorHAnsi" w:hAnsiTheme="minorHAnsi" w:cs="Menlo"/>
+          <w:b/>
+          <w:color w:val="000000" w:themeColor="text1"/>
+          <w:sz w:val="22"/>
+          <w:szCs w:val="22"/>
+        </w:rPr>
+        <w:t>Copy Optimization</w:t>
+      </w:r>
+    </w:p>
+    <w:p>
+      <w:pPr>
+        <w:pStyle w:val="HTMLPreformatted"/>
+        <w:rPr>
+          <w:rFonts w:asciiTheme="minorHAnsi" w:hAnsiTheme="minorHAnsi" w:cs="Menlo"/>
+          <w:color w:val="000000" w:themeColor="text1"/>
+          <w:sz w:val="22"/>
+          <w:szCs w:val="22"/>
+        </w:rPr>
+      </w:pPr>
+      <w:r>
+        <w:rPr>
+          <w:rFonts w:asciiTheme="minorHAnsi" w:hAnsiTheme="minorHAnsi" w:cs="Menlo"/>
+          <w:color w:val="000000" w:themeColor="text1"/>
+          <w:sz w:val="22"/>
+          <w:szCs w:val="22"/>
+        </w:rPr>
+        <w:t>In the sq</w:t>
+      </w:r>
+      <w:r>
+        <w:rPr>
+          <w:rFonts w:asciiTheme="minorHAnsi" w:hAnsiTheme="minorHAnsi" w:cs="Menlo"/>
+          <w:color w:val="000000" w:themeColor="text1"/>
+          <w:sz w:val="22"/>
+          <w:szCs w:val="22"/>
+        </w:rPr>
+        <w:t>uare function, we created an extra matrix ‘</w:t>
+      </w:r>
+      <w:proofErr w:type="spellStart"/>
+      <w:r>
+        <w:rPr>
+          <w:rFonts w:asciiTheme="minorHAnsi" w:hAnsiTheme="minorHAnsi" w:cs="Menlo"/>
+          <w:color w:val="000000" w:themeColor="text1"/>
+          <w:sz w:val="22"/>
+          <w:szCs w:val="22"/>
+        </w:rPr>
+        <w:t>ltrans</w:t>
+      </w:r>
+      <w:proofErr w:type="spellEnd"/>
+      <w:r>
+        <w:rPr>
+          <w:rFonts w:asciiTheme="minorHAnsi" w:hAnsiTheme="minorHAnsi" w:cs="Menlo"/>
+          <w:color w:val="000000" w:themeColor="text1"/>
+          <w:sz w:val="22"/>
+          <w:szCs w:val="22"/>
+        </w:rPr>
+        <w:t xml:space="preserve">’, a transposed version of ‘l’ in order to gain cache hits in the innermost ‘k’ loop of the </w:t>
+      </w:r>
+      <w:proofErr w:type="spellStart"/>
+      <w:proofErr w:type="gramStart"/>
+      <w:r>
+        <w:rPr>
+          <w:rFonts w:asciiTheme="minorHAnsi" w:hAnsiTheme="minorHAnsi" w:cs="Menlo"/>
+          <w:color w:val="000000" w:themeColor="text1"/>
+          <w:sz w:val="22"/>
+          <w:szCs w:val="22"/>
+        </w:rPr>
+        <w:t>i,j</w:t>
+      </w:r>
+      <w:proofErr w:type="gramEnd"/>
+      <w:r>
+        <w:rPr>
+          <w:rFonts w:asciiTheme="minorHAnsi" w:hAnsiTheme="minorHAnsi" w:cs="Menlo"/>
+          <w:color w:val="000000" w:themeColor="text1"/>
+          <w:sz w:val="22"/>
+          <w:szCs w:val="22"/>
+        </w:rPr>
+        <w:t>,k</w:t>
+      </w:r>
+      <w:proofErr w:type="spellEnd"/>
+      <w:r>
+        <w:rPr>
+          <w:rFonts w:asciiTheme="minorHAnsi" w:hAnsiTheme="minorHAnsi" w:cs="Menlo"/>
+          <w:color w:val="000000" w:themeColor="text1"/>
+          <w:sz w:val="22"/>
+          <w:szCs w:val="22"/>
+        </w:rPr>
+        <w:t xml:space="preserve"> loop ordering.</w:t>
+      </w:r>
+    </w:p>
+    <w:p>
+      <w:pPr>
+        <w:pStyle w:val="HTMLPreformatted"/>
+        <w:rPr>
+          <w:rFonts w:asciiTheme="minorHAnsi" w:hAnsiTheme="minorHAnsi" w:cs="Menlo"/>
+          <w:color w:val="000000" w:themeColor="text1"/>
+          <w:sz w:val="22"/>
+          <w:szCs w:val="22"/>
+        </w:rPr>
+      </w:pPr>
+      <w:r>
+        <w:rPr>
+          <w:rFonts w:asciiTheme="minorHAnsi" w:hAnsiTheme="minorHAnsi" w:cs="Menlo"/>
+          <w:b/>
+          <w:color w:val="000000" w:themeColor="text1"/>
+          <w:sz w:val="22"/>
+          <w:szCs w:val="22"/>
+        </w:rPr>
+        <w:t>Code Snippet</w:t>
+      </w:r>
+      <w:r>
+        <w:rPr>
+          <w:rFonts w:asciiTheme="minorHAnsi" w:hAnsiTheme="minorHAnsi" w:cs="Menlo"/>
+          <w:color w:val="000000" w:themeColor="text1"/>
+          <w:sz w:val="22"/>
+          <w:szCs w:val="22"/>
+        </w:rPr>
+        <w:t>:</w:t>
+      </w:r>
+    </w:p>
+    <w:tbl>
+      <w:tblPr>
+        <w:tblStyle w:val="TableGrid"/>
+        <w:tblW w:w="0" w:type="auto"/>
+        <w:tblBorders>
+          <w:top w:val="single" w:sz="8" w:space="0" w:color="auto"/>
+          <w:left w:val="single" w:sz="8" w:space="0" w:color="auto"/>
+          <w:bottom w:val="single" w:sz="8" w:space="0" w:color="auto"/>
+          <w:right w:val="single" w:sz="8" w:space="0" w:color="auto"/>
+          <w:insideH w:val="single" w:sz="8" w:space="0" w:color="auto"/>
+          <w:insideV w:val="single" w:sz="8" w:space="0" w:color="auto"/>
+        </w:tblBorders>
+        <w:tblLook w:val="04A0" w:firstRow="1" w:lastRow="0" w:firstColumn="1" w:lastColumn="0" w:noHBand="0" w:noVBand="1"/>
+      </w:tblPr>
+      <w:tblGrid>
+        <w:gridCol w:w="4788"/>
+        <w:gridCol w:w="4788"/>
+      </w:tblGrid>
+      <w:tr>
+        <w:tc>
+          <w:tcPr>
+            <w:tcW w:w="4788" w:type="dxa"/>
+          </w:tcPr>
+          <w:p>
+            <w:pPr>
+              <w:widowControl w:val="0"/>
+              <w:tabs>
+                <w:tab w:val="left" w:pos="529"/>
+              </w:tabs>
+              <w:autoSpaceDE w:val="0"/>
+              <w:autoSpaceDN w:val="0"/>
+              <w:adjustRightInd w:val="0"/>
+              <w:rPr>
+                <w:rFonts w:cs="Menlo"/>
+                <w:b/>
+                <w:color w:val="000000" w:themeColor="text1"/>
+                <w:sz w:val="22"/>
+                <w:szCs w:val="22"/>
+              </w:rPr>
+            </w:pPr>
+            <w:r>
+              <w:rPr>
+                <w:rFonts w:cs="Menlo"/>
+                <w:b/>
+                <w:color w:val="000000" w:themeColor="text1"/>
+                <w:sz w:val="22"/>
+                <w:szCs w:val="22"/>
+              </w:rPr>
+              <w:t>Copy Optimization for bette</w:t>
+            </w:r>
+            <w:r>
+              <w:rPr>
+                <w:rFonts w:cs="Menlo"/>
+                <w:b/>
+                <w:color w:val="000000" w:themeColor="text1"/>
+                <w:sz w:val="22"/>
+                <w:szCs w:val="22"/>
+              </w:rPr>
+              <w:t>r cache hits</w:t>
+            </w:r>
+            <w:r>
+              <w:rPr>
+                <w:rFonts w:cs="Menlo"/>
+                <w:b/>
+                <w:color w:val="000000" w:themeColor="text1"/>
+                <w:sz w:val="22"/>
+                <w:szCs w:val="22"/>
+              </w:rPr>
+              <w:t xml:space="preserve"> in the </w:t>
+            </w:r>
+            <w:proofErr w:type="spellStart"/>
+            <w:r>
+              <w:rPr>
+                <w:rFonts w:cs="Menlo"/>
+                <w:b/>
+                <w:color w:val="000000" w:themeColor="text1"/>
+                <w:sz w:val="22"/>
+                <w:szCs w:val="22"/>
+              </w:rPr>
+              <w:t>OpenMP</w:t>
+            </w:r>
+            <w:proofErr w:type="spellEnd"/>
+            <w:r>
+              <w:rPr>
+                <w:rFonts w:cs="Menlo"/>
+                <w:b/>
+                <w:color w:val="000000" w:themeColor="text1"/>
+                <w:sz w:val="22"/>
+                <w:szCs w:val="22"/>
+              </w:rPr>
+              <w:t xml:space="preserve"> P</w:t>
+            </w:r>
+            <w:r>
+              <w:rPr>
+                <w:rFonts w:cs="Menlo"/>
+                <w:b/>
+                <w:color w:val="000000" w:themeColor="text1"/>
+                <w:sz w:val="22"/>
+                <w:szCs w:val="22"/>
+              </w:rPr>
+              <w:t>arallel F</w:t>
+            </w:r>
+            <w:r>
+              <w:rPr>
+                <w:rFonts w:cs="Menlo"/>
+                <w:b/>
+                <w:color w:val="000000" w:themeColor="text1"/>
+                <w:sz w:val="22"/>
+                <w:szCs w:val="22"/>
+              </w:rPr>
+              <w:t>or</w:t>
+            </w:r>
+          </w:p>
+          <w:p>
+            <w:pPr>
+              <w:widowControl w:val="0"/>
+              <w:tabs>
+                <w:tab w:val="left" w:pos="529"/>
+              </w:tabs>
+              <w:autoSpaceDE w:val="0"/>
+              <w:autoSpaceDN w:val="0"/>
+              <w:adjustRightInd w:val="0"/>
+              <w:rPr>
+                <w:rFonts w:cs="Menlo"/>
+                <w:color w:val="000000" w:themeColor="text1"/>
+                <w:sz w:val="22"/>
+                <w:szCs w:val="22"/>
+              </w:rPr>
+            </w:pPr>
+            <w:r>
+              <w:rPr>
+                <w:rFonts w:cs="Menlo"/>
+                <w:color w:val="000000" w:themeColor="text1"/>
+                <w:sz w:val="22"/>
+                <w:szCs w:val="22"/>
+              </w:rPr>
+              <w:t xml:space="preserve">    </w:t>
+            </w:r>
+            <w:proofErr w:type="spellStart"/>
+            <w:r>
+              <w:rPr>
+                <w:rFonts w:cs="Menlo"/>
+                <w:color w:val="000000" w:themeColor="text1"/>
+                <w:sz w:val="22"/>
+                <w:szCs w:val="22"/>
+              </w:rPr>
+              <w:t>int</w:t>
+            </w:r>
+            <w:proofErr w:type="spellEnd"/>
+            <w:r>
+              <w:rPr>
+                <w:rFonts w:cs="Menlo"/>
+                <w:color w:val="000000" w:themeColor="text1"/>
+                <w:sz w:val="22"/>
+                <w:szCs w:val="22"/>
+              </w:rPr>
+              <w:t xml:space="preserve">* restrict </w:t>
+            </w:r>
+            <w:proofErr w:type="spellStart"/>
+            <w:r>
+              <w:rPr>
+                <w:rFonts w:cs="Menlo"/>
+                <w:color w:val="000000" w:themeColor="text1"/>
+                <w:sz w:val="22"/>
+                <w:szCs w:val="22"/>
+              </w:rPr>
+              <w:t>ltrans</w:t>
+            </w:r>
+            <w:proofErr w:type="spellEnd"/>
+            <w:r>
+              <w:rPr>
+                <w:rFonts w:cs="Menlo"/>
+                <w:color w:val="000000" w:themeColor="text1"/>
+                <w:sz w:val="22"/>
+                <w:szCs w:val="22"/>
+              </w:rPr>
+              <w:t xml:space="preserve"> = </w:t>
+            </w:r>
+            <w:proofErr w:type="spellStart"/>
+            <w:r>
+              <w:rPr>
+                <w:rFonts w:cs="Menlo"/>
+                <w:color w:val="000000" w:themeColor="text1"/>
+                <w:sz w:val="22"/>
+                <w:szCs w:val="22"/>
+              </w:rPr>
+              <w:t>malloc</w:t>
+            </w:r>
+            <w:proofErr w:type="spellEnd"/>
+            <w:r>
+              <w:rPr>
+                <w:rFonts w:cs="Menlo"/>
+                <w:color w:val="000000" w:themeColor="text1"/>
+                <w:sz w:val="22"/>
+                <w:szCs w:val="22"/>
+              </w:rPr>
+              <w:t>(n*n*</w:t>
+            </w:r>
+            <w:proofErr w:type="spellStart"/>
+            <w:r>
+              <w:rPr>
+                <w:rFonts w:cs="Menlo"/>
+                <w:color w:val="000000" w:themeColor="text1"/>
+                <w:sz w:val="22"/>
+                <w:szCs w:val="22"/>
+              </w:rPr>
+              <w:t>sizeof</w:t>
+            </w:r>
+            <w:proofErr w:type="spellEnd"/>
+            <w:r>
+              <w:rPr>
+                <w:rFonts w:cs="Menlo"/>
+                <w:color w:val="000000" w:themeColor="text1"/>
+                <w:sz w:val="22"/>
+                <w:szCs w:val="22"/>
+              </w:rPr>
+              <w:t>(</w:t>
+            </w:r>
+            <w:proofErr w:type="spellStart"/>
+            <w:r>
+              <w:rPr>
+                <w:rFonts w:cs="Menlo"/>
+                <w:color w:val="000000" w:themeColor="text1"/>
+                <w:sz w:val="22"/>
+                <w:szCs w:val="22"/>
+              </w:rPr>
+              <w:t>int</w:t>
+            </w:r>
+            <w:proofErr w:type="spellEnd"/>
+            <w:r>
+              <w:rPr>
+                <w:rFonts w:cs="Menlo"/>
+                <w:color w:val="000000" w:themeColor="text1"/>
+                <w:sz w:val="22"/>
+                <w:szCs w:val="22"/>
+              </w:rPr>
+              <w:t>));</w:t>
+            </w:r>
+          </w:p>
+          <w:p>
+            <w:pPr>
+              <w:widowControl w:val="0"/>
+              <w:tabs>
+                <w:tab w:val="left" w:pos="529"/>
+              </w:tabs>
+              <w:autoSpaceDE w:val="0"/>
+              <w:autoSpaceDN w:val="0"/>
+              <w:adjustRightInd w:val="0"/>
+              <w:rPr>
+                <w:rFonts w:cs="Menlo"/>
+                <w:color w:val="000000" w:themeColor="text1"/>
+                <w:sz w:val="22"/>
+                <w:szCs w:val="22"/>
+              </w:rPr>
+            </w:pPr>
+            <w:r>
+              <w:rPr>
+                <w:rFonts w:cs="Menlo"/>
+                <w:color w:val="000000" w:themeColor="text1"/>
+                <w:sz w:val="22"/>
+                <w:szCs w:val="22"/>
+              </w:rPr>
+              <w:t xml:space="preserve">    for (</w:t>
+            </w:r>
+            <w:proofErr w:type="spellStart"/>
+            <w:r>
+              <w:rPr>
+                <w:rFonts w:cs="Menlo"/>
+                <w:color w:val="000000" w:themeColor="text1"/>
+                <w:sz w:val="22"/>
+                <w:szCs w:val="22"/>
+              </w:rPr>
+              <w:t>int</w:t>
+            </w:r>
+            <w:proofErr w:type="spellEnd"/>
+            <w:r>
+              <w:rPr>
+                <w:rFonts w:cs="Menlo"/>
+                <w:color w:val="000000" w:themeColor="text1"/>
+                <w:sz w:val="22"/>
+                <w:szCs w:val="22"/>
+              </w:rPr>
+              <w:t xml:space="preserve"> j = 0; j &lt; n; ++j) {</w:t>
+            </w:r>
+          </w:p>
+          <w:p>
+            <w:pPr>
+              <w:widowControl w:val="0"/>
+              <w:tabs>
+                <w:tab w:val="left" w:pos="529"/>
+              </w:tabs>
+              <w:autoSpaceDE w:val="0"/>
+              <w:autoSpaceDN w:val="0"/>
+              <w:adjustRightInd w:val="0"/>
+              <w:rPr>
+                <w:rFonts w:cs="Menlo"/>
+                <w:color w:val="000000" w:themeColor="text1"/>
+                <w:sz w:val="22"/>
+                <w:szCs w:val="22"/>
+              </w:rPr>
+            </w:pPr>
+            <w:r>
+              <w:rPr>
+                <w:rFonts w:cs="Menlo"/>
+                <w:color w:val="000000" w:themeColor="text1"/>
+                <w:sz w:val="22"/>
+                <w:szCs w:val="22"/>
+              </w:rPr>
+              <w:t xml:space="preserve">        for (</w:t>
+            </w:r>
+            <w:proofErr w:type="spellStart"/>
+            <w:r>
+              <w:rPr>
+                <w:rFonts w:cs="Menlo"/>
+                <w:color w:val="000000" w:themeColor="text1"/>
+                <w:sz w:val="22"/>
+                <w:szCs w:val="22"/>
+              </w:rPr>
+              <w:t>int</w:t>
+            </w:r>
+            <w:proofErr w:type="spellEnd"/>
+            <w:r>
+              <w:rPr>
+                <w:rFonts w:cs="Menlo"/>
+                <w:color w:val="000000" w:themeColor="text1"/>
+                <w:sz w:val="22"/>
+                <w:szCs w:val="22"/>
+              </w:rPr>
+              <w:t xml:space="preserve"> </w:t>
+            </w:r>
+            <w:proofErr w:type="spellStart"/>
+            <w:r>
+              <w:rPr>
+                <w:rFonts w:cs="Menlo"/>
+                <w:color w:val="000000" w:themeColor="text1"/>
+                <w:sz w:val="22"/>
+                <w:szCs w:val="22"/>
+              </w:rPr>
+              <w:t>i</w:t>
+            </w:r>
+            <w:proofErr w:type="spellEnd"/>
+            <w:r>
+              <w:rPr>
+                <w:rFonts w:cs="Menlo"/>
+                <w:color w:val="000000" w:themeColor="text1"/>
+                <w:sz w:val="22"/>
+                <w:szCs w:val="22"/>
+              </w:rPr>
+              <w:t xml:space="preserve"> = 0; </w:t>
+            </w:r>
+            <w:proofErr w:type="spellStart"/>
+            <w:r>
+              <w:rPr>
+                <w:rFonts w:cs="Menlo"/>
+                <w:color w:val="000000" w:themeColor="text1"/>
+                <w:sz w:val="22"/>
+                <w:szCs w:val="22"/>
+              </w:rPr>
+              <w:t>i</w:t>
+            </w:r>
+            <w:proofErr w:type="spellEnd"/>
+            <w:r>
+              <w:rPr>
+                <w:rFonts w:cs="Menlo"/>
+                <w:color w:val="000000" w:themeColor="text1"/>
+                <w:sz w:val="22"/>
+                <w:szCs w:val="22"/>
+              </w:rPr>
+              <w:t xml:space="preserve"> &lt; n; ++</w:t>
+            </w:r>
+            <w:proofErr w:type="spellStart"/>
+            <w:r>
+              <w:rPr>
+                <w:rFonts w:cs="Menlo"/>
+                <w:color w:val="000000" w:themeColor="text1"/>
+                <w:sz w:val="22"/>
+                <w:szCs w:val="22"/>
+              </w:rPr>
+              <w:t>i</w:t>
+            </w:r>
+            <w:proofErr w:type="spellEnd"/>
+            <w:r>
+              <w:rPr>
+                <w:rFonts w:cs="Menlo"/>
+                <w:color w:val="000000" w:themeColor="text1"/>
+                <w:sz w:val="22"/>
+                <w:szCs w:val="22"/>
+              </w:rPr>
+              <w:t>) {</w:t>
+            </w:r>
+          </w:p>
+          <w:p>
+            <w:pPr>
+              <w:widowControl w:val="0"/>
+              <w:tabs>
+                <w:tab w:val="left" w:pos="529"/>
+              </w:tabs>
+              <w:autoSpaceDE w:val="0"/>
+              <w:autoSpaceDN w:val="0"/>
+              <w:adjustRightInd w:val="0"/>
+              <w:rPr>
+                <w:rFonts w:cs="Menlo"/>
+                <w:color w:val="000000" w:themeColor="text1"/>
+                <w:sz w:val="22"/>
+                <w:szCs w:val="22"/>
+              </w:rPr>
+            </w:pPr>
+            <w:r>
+              <w:rPr>
+                <w:rFonts w:cs="Menlo"/>
+                <w:color w:val="000000" w:themeColor="text1"/>
+                <w:sz w:val="22"/>
+                <w:szCs w:val="22"/>
+              </w:rPr>
+              <w:t xml:space="preserve">            </w:t>
+            </w:r>
+            <w:proofErr w:type="spellStart"/>
+            <w:proofErr w:type="gramStart"/>
+            <w:r>
+              <w:rPr>
+                <w:rFonts w:cs="Menlo"/>
+                <w:color w:val="000000" w:themeColor="text1"/>
+                <w:sz w:val="22"/>
+                <w:szCs w:val="22"/>
+              </w:rPr>
+              <w:t>ltrans</w:t>
+            </w:r>
+            <w:proofErr w:type="spellEnd"/>
+            <w:r>
+              <w:rPr>
+                <w:rFonts w:cs="Menlo"/>
+                <w:color w:val="000000" w:themeColor="text1"/>
+                <w:sz w:val="22"/>
+                <w:szCs w:val="22"/>
+              </w:rPr>
+              <w:t>[</w:t>
+            </w:r>
+            <w:proofErr w:type="spellStart"/>
+            <w:proofErr w:type="gramEnd"/>
+            <w:r>
+              <w:rPr>
+                <w:rFonts w:cs="Menlo"/>
+                <w:color w:val="000000" w:themeColor="text1"/>
+                <w:sz w:val="22"/>
+                <w:szCs w:val="22"/>
+              </w:rPr>
+              <w:t>i</w:t>
+            </w:r>
+            <w:proofErr w:type="spellEnd"/>
+            <w:r>
+              <w:rPr>
+                <w:rFonts w:cs="Menlo"/>
+                <w:color w:val="000000" w:themeColor="text1"/>
+                <w:sz w:val="22"/>
+                <w:szCs w:val="22"/>
+              </w:rPr>
+              <w:t xml:space="preserve">*n + j] = l[j*n + </w:t>
+            </w:r>
+            <w:proofErr w:type="spellStart"/>
+            <w:r>
+              <w:rPr>
+                <w:rFonts w:cs="Menlo"/>
+                <w:color w:val="000000" w:themeColor="text1"/>
+                <w:sz w:val="22"/>
+                <w:szCs w:val="22"/>
+              </w:rPr>
+              <w:t>i</w:t>
+            </w:r>
+            <w:proofErr w:type="spellEnd"/>
+            <w:r>
+              <w:rPr>
+                <w:rFonts w:cs="Menlo"/>
+                <w:color w:val="000000" w:themeColor="text1"/>
+                <w:sz w:val="22"/>
+                <w:szCs w:val="22"/>
+              </w:rPr>
+              <w:t>];</w:t>
+            </w:r>
+          </w:p>
+          <w:p>
+            <w:pPr>
+              <w:widowControl w:val="0"/>
+              <w:tabs>
+                <w:tab w:val="left" w:pos="529"/>
+              </w:tabs>
+              <w:autoSpaceDE w:val="0"/>
+              <w:autoSpaceDN w:val="0"/>
+              <w:adjustRightInd w:val="0"/>
+              <w:rPr>
+                <w:rFonts w:cs="Menlo"/>
+                <w:color w:val="000000" w:themeColor="text1"/>
+                <w:sz w:val="22"/>
+                <w:szCs w:val="22"/>
+              </w:rPr>
+            </w:pPr>
+            <w:r>
+              <w:rPr>
+                <w:rFonts w:cs="Menlo"/>
+                <w:color w:val="000000" w:themeColor="text1"/>
+                <w:sz w:val="22"/>
+                <w:szCs w:val="22"/>
+              </w:rPr>
+              <w:t xml:space="preserve">        }</w:t>
+            </w:r>
+          </w:p>
+          <w:p>
+            <w:pPr>
+              <w:pStyle w:val="HTMLPreformatted"/>
+              <w:rPr>
+                <w:rFonts w:asciiTheme="minorHAnsi" w:hAnsiTheme="minorHAnsi" w:cs="Menlo"/>
+                <w:color w:val="000000" w:themeColor="text1"/>
+                <w:sz w:val="22"/>
+                <w:szCs w:val="22"/>
+              </w:rPr>
+            </w:pPr>
+            <w:r>
+              <w:rPr>
+                <w:rFonts w:asciiTheme="minorHAnsi" w:hAnsiTheme="minorHAnsi" w:cs="Menlo"/>
+                <w:color w:val="000000" w:themeColor="text1"/>
+                <w:sz w:val="22"/>
+                <w:szCs w:val="22"/>
+              </w:rPr>
+              <w:t xml:space="preserve">    } </w:t>
+            </w:r>
+          </w:p>
+        </w:tc>
+        <w:tc>
+          <w:tcPr>
+            <w:tcW w:w="4788" w:type="dxa"/>
+          </w:tcPr>
+          <w:p>
+            <w:pPr>
+              <w:widowControl w:val="0"/>
+              <w:tabs>
+                <w:tab w:val="left" w:pos="529"/>
+              </w:tabs>
+              <w:autoSpaceDE w:val="0"/>
+              <w:autoSpaceDN w:val="0"/>
+              <w:adjustRightInd w:val="0"/>
+              <w:rPr>
+                <w:rFonts w:cs="Menlo"/>
+                <w:b/>
+                <w:color w:val="000000" w:themeColor="text1"/>
+                <w:sz w:val="22"/>
+                <w:szCs w:val="22"/>
+              </w:rPr>
+            </w:pPr>
+            <w:r>
+              <w:rPr>
+                <w:rFonts w:cs="Menlo"/>
+                <w:b/>
+                <w:color w:val="000000" w:themeColor="text1"/>
+                <w:sz w:val="22"/>
+                <w:szCs w:val="22"/>
+              </w:rPr>
+              <w:t>Innermost Loop of the</w:t>
+            </w:r>
+            <w:r>
+              <w:rPr>
+                <w:rFonts w:cs="Menlo"/>
+                <w:b/>
+                <w:color w:val="000000" w:themeColor="text1"/>
+                <w:sz w:val="22"/>
+                <w:szCs w:val="22"/>
+              </w:rPr>
+              <w:t xml:space="preserve"> </w:t>
+            </w:r>
+            <w:proofErr w:type="spellStart"/>
+            <w:r>
+              <w:rPr>
+                <w:rFonts w:cs="Menlo"/>
+                <w:b/>
+                <w:color w:val="000000" w:themeColor="text1"/>
+                <w:sz w:val="22"/>
+                <w:szCs w:val="22"/>
+              </w:rPr>
+              <w:t>OpenMP</w:t>
+            </w:r>
+            <w:proofErr w:type="spellEnd"/>
+            <w:r>
+              <w:rPr>
+                <w:rFonts w:cs="Menlo"/>
+                <w:b/>
+                <w:color w:val="000000" w:themeColor="text1"/>
+                <w:sz w:val="22"/>
+                <w:szCs w:val="22"/>
+              </w:rPr>
+              <w:t xml:space="preserve"> Parallel For</w:t>
+            </w:r>
+          </w:p>
+          <w:p>
+            <w:pPr>
+              <w:widowControl w:val="0"/>
+              <w:tabs>
+                <w:tab w:val="left" w:pos="529"/>
+              </w:tabs>
+              <w:autoSpaceDE w:val="0"/>
+              <w:autoSpaceDN w:val="0"/>
+              <w:adjustRightInd w:val="0"/>
+              <w:rPr>
+                <w:rFonts w:cs="Menlo"/>
+                <w:color w:val="000000" w:themeColor="text1"/>
+                <w:sz w:val="22"/>
+                <w:szCs w:val="22"/>
+              </w:rPr>
+            </w:pPr>
+            <w:r>
+              <w:rPr>
+                <w:rFonts w:cs="Menlo"/>
+                <w:color w:val="000000" w:themeColor="text1"/>
+                <w:sz w:val="22"/>
+                <w:szCs w:val="22"/>
+              </w:rPr>
+              <w:t>for (</w:t>
+            </w:r>
+            <w:proofErr w:type="spellStart"/>
+            <w:r>
+              <w:rPr>
+                <w:rFonts w:cs="Menlo"/>
+                <w:color w:val="000000" w:themeColor="text1"/>
+                <w:sz w:val="22"/>
+                <w:szCs w:val="22"/>
+              </w:rPr>
+              <w:t>int</w:t>
+            </w:r>
+            <w:proofErr w:type="spellEnd"/>
+            <w:r>
+              <w:rPr>
+                <w:rFonts w:cs="Menlo"/>
+                <w:color w:val="000000" w:themeColor="text1"/>
+                <w:sz w:val="22"/>
+                <w:szCs w:val="22"/>
+              </w:rPr>
+              <w:t xml:space="preserve"> k = 0; k &lt; n; ++k) {</w:t>
+            </w:r>
+          </w:p>
+          <w:p>
+            <w:pPr>
+              <w:widowControl w:val="0"/>
+              <w:tabs>
+                <w:tab w:val="left" w:pos="529"/>
+              </w:tabs>
+              <w:autoSpaceDE w:val="0"/>
+              <w:autoSpaceDN w:val="0"/>
+              <w:adjustRightInd w:val="0"/>
+              <w:rPr>
+                <w:rFonts w:cs="Menlo"/>
+                <w:color w:val="000000" w:themeColor="text1"/>
+                <w:sz w:val="22"/>
+                <w:szCs w:val="22"/>
+              </w:rPr>
+            </w:pPr>
+            <w:r>
+              <w:rPr>
+                <w:rFonts w:cs="Menlo"/>
+                <w:color w:val="000000" w:themeColor="text1"/>
+                <w:sz w:val="22"/>
+                <w:szCs w:val="22"/>
+              </w:rPr>
+              <w:t xml:space="preserve">                </w:t>
+            </w:r>
+            <w:proofErr w:type="spellStart"/>
+            <w:r>
+              <w:rPr>
+                <w:rFonts w:cs="Menlo"/>
+                <w:color w:val="000000" w:themeColor="text1"/>
+                <w:sz w:val="22"/>
+                <w:szCs w:val="22"/>
+              </w:rPr>
+              <w:t>int</w:t>
+            </w:r>
+            <w:proofErr w:type="spellEnd"/>
+            <w:r>
+              <w:rPr>
+                <w:rFonts w:cs="Menlo"/>
+                <w:color w:val="000000" w:themeColor="text1"/>
+                <w:sz w:val="22"/>
+                <w:szCs w:val="22"/>
+              </w:rPr>
+              <w:t xml:space="preserve"> </w:t>
+            </w:r>
+            <w:proofErr w:type="spellStart"/>
+            <w:r>
+              <w:rPr>
+                <w:rFonts w:cs="Menlo"/>
+                <w:color w:val="000000" w:themeColor="text1"/>
+                <w:sz w:val="22"/>
+                <w:szCs w:val="22"/>
+              </w:rPr>
+              <w:t>lik</w:t>
+            </w:r>
+            <w:proofErr w:type="spellEnd"/>
+            <w:r>
+              <w:rPr>
+                <w:rFonts w:cs="Menlo"/>
+                <w:color w:val="000000" w:themeColor="text1"/>
+                <w:sz w:val="22"/>
+                <w:szCs w:val="22"/>
+              </w:rPr>
+              <w:t xml:space="preserve"> = </w:t>
+            </w:r>
+            <w:proofErr w:type="spellStart"/>
+            <w:r>
+              <w:rPr>
+                <w:rFonts w:cs="Menlo"/>
+                <w:color w:val="000000" w:themeColor="text1"/>
+                <w:sz w:val="22"/>
+                <w:szCs w:val="22"/>
+              </w:rPr>
+              <w:t>ltrans</w:t>
+            </w:r>
+            <w:proofErr w:type="spellEnd"/>
+            <w:r>
+              <w:rPr>
+                <w:rFonts w:cs="Menlo"/>
+                <w:color w:val="000000" w:themeColor="text1"/>
+                <w:sz w:val="22"/>
+                <w:szCs w:val="22"/>
+              </w:rPr>
+              <w:t>[</w:t>
+            </w:r>
+            <w:proofErr w:type="spellStart"/>
+            <w:r>
+              <w:rPr>
+                <w:rFonts w:cs="Menlo"/>
+                <w:color w:val="000000" w:themeColor="text1"/>
+                <w:sz w:val="22"/>
+                <w:szCs w:val="22"/>
+              </w:rPr>
+              <w:t>i</w:t>
+            </w:r>
+            <w:proofErr w:type="spellEnd"/>
+            <w:r>
+              <w:rPr>
+                <w:rFonts w:cs="Menlo"/>
+                <w:color w:val="000000" w:themeColor="text1"/>
+                <w:sz w:val="22"/>
+                <w:szCs w:val="22"/>
+              </w:rPr>
+              <w:t>*</w:t>
+            </w:r>
+            <w:proofErr w:type="spellStart"/>
+            <w:r>
+              <w:rPr>
+                <w:rFonts w:cs="Menlo"/>
+                <w:color w:val="000000" w:themeColor="text1"/>
+                <w:sz w:val="22"/>
+                <w:szCs w:val="22"/>
+              </w:rPr>
+              <w:t>n+k</w:t>
+            </w:r>
+            <w:proofErr w:type="spellEnd"/>
+            <w:r>
+              <w:rPr>
+                <w:rFonts w:cs="Menlo"/>
+                <w:color w:val="000000" w:themeColor="text1"/>
+                <w:sz w:val="22"/>
+                <w:szCs w:val="22"/>
+              </w:rPr>
+              <w:t>];</w:t>
+            </w:r>
+          </w:p>
+          <w:p>
+            <w:pPr>
+              <w:widowControl w:val="0"/>
+              <w:tabs>
+                <w:tab w:val="left" w:pos="529"/>
+              </w:tabs>
+              <w:autoSpaceDE w:val="0"/>
+              <w:autoSpaceDN w:val="0"/>
+              <w:adjustRightInd w:val="0"/>
+              <w:rPr>
+                <w:rFonts w:cs="Menlo"/>
+                <w:color w:val="000000" w:themeColor="text1"/>
+                <w:sz w:val="22"/>
+                <w:szCs w:val="22"/>
+              </w:rPr>
+            </w:pPr>
+            <w:r>
+              <w:rPr>
+                <w:rFonts w:cs="Menlo"/>
+                <w:color w:val="000000" w:themeColor="text1"/>
+                <w:sz w:val="22"/>
+                <w:szCs w:val="22"/>
+              </w:rPr>
+              <w:t xml:space="preserve">                </w:t>
+            </w:r>
+            <w:proofErr w:type="spellStart"/>
+            <w:r>
+              <w:rPr>
+                <w:rFonts w:cs="Menlo"/>
+                <w:color w:val="000000" w:themeColor="text1"/>
+                <w:sz w:val="22"/>
+                <w:szCs w:val="22"/>
+              </w:rPr>
+              <w:t>int</w:t>
+            </w:r>
+            <w:proofErr w:type="spellEnd"/>
+            <w:r>
+              <w:rPr>
+                <w:rFonts w:cs="Menlo"/>
+                <w:color w:val="000000" w:themeColor="text1"/>
+                <w:sz w:val="22"/>
+                <w:szCs w:val="22"/>
+              </w:rPr>
+              <w:t xml:space="preserve"> </w:t>
+            </w:r>
+            <w:proofErr w:type="spellStart"/>
+            <w:r>
+              <w:rPr>
+                <w:rFonts w:cs="Menlo"/>
+                <w:color w:val="000000" w:themeColor="text1"/>
+                <w:sz w:val="22"/>
+                <w:szCs w:val="22"/>
+              </w:rPr>
+              <w:t>lkj</w:t>
+            </w:r>
+            <w:proofErr w:type="spellEnd"/>
+            <w:r>
+              <w:rPr>
+                <w:rFonts w:cs="Menlo"/>
+                <w:color w:val="000000" w:themeColor="text1"/>
+                <w:sz w:val="22"/>
+                <w:szCs w:val="22"/>
+              </w:rPr>
+              <w:t xml:space="preserve"> = l[j*</w:t>
+            </w:r>
+            <w:proofErr w:type="spellStart"/>
+            <w:r>
+              <w:rPr>
+                <w:rFonts w:cs="Menlo"/>
+                <w:color w:val="000000" w:themeColor="text1"/>
+                <w:sz w:val="22"/>
+                <w:szCs w:val="22"/>
+              </w:rPr>
+              <w:t>n+k</w:t>
+            </w:r>
+            <w:proofErr w:type="spellEnd"/>
+            <w:r>
+              <w:rPr>
+                <w:rFonts w:cs="Menlo"/>
+                <w:color w:val="000000" w:themeColor="text1"/>
+                <w:sz w:val="22"/>
+                <w:szCs w:val="22"/>
+              </w:rPr>
+              <w:t>];</w:t>
+            </w:r>
+          </w:p>
+          <w:p>
+            <w:pPr>
+              <w:widowControl w:val="0"/>
+              <w:tabs>
+                <w:tab w:val="left" w:pos="529"/>
+              </w:tabs>
+              <w:autoSpaceDE w:val="0"/>
+              <w:autoSpaceDN w:val="0"/>
+              <w:adjustRightInd w:val="0"/>
+              <w:rPr>
+                <w:rFonts w:cs="Menlo"/>
+                <w:color w:val="000000" w:themeColor="text1"/>
+                <w:sz w:val="22"/>
+                <w:szCs w:val="22"/>
+              </w:rPr>
+            </w:pPr>
+            <w:r>
+              <w:rPr>
+                <w:rFonts w:cs="Menlo"/>
+                <w:color w:val="000000" w:themeColor="text1"/>
+                <w:sz w:val="22"/>
+                <w:szCs w:val="22"/>
+              </w:rPr>
+              <w:t xml:space="preserve">                if (</w:t>
+            </w:r>
+            <w:proofErr w:type="spellStart"/>
+            <w:r>
+              <w:rPr>
+                <w:rFonts w:cs="Menlo"/>
+                <w:color w:val="000000" w:themeColor="text1"/>
+                <w:sz w:val="22"/>
+                <w:szCs w:val="22"/>
+              </w:rPr>
+              <w:t>lik</w:t>
+            </w:r>
+            <w:proofErr w:type="spellEnd"/>
+            <w:r>
+              <w:rPr>
+                <w:rFonts w:cs="Menlo"/>
+                <w:color w:val="000000" w:themeColor="text1"/>
+                <w:sz w:val="22"/>
+                <w:szCs w:val="22"/>
+              </w:rPr>
+              <w:t xml:space="preserve"> + </w:t>
+            </w:r>
+            <w:proofErr w:type="spellStart"/>
+            <w:r>
+              <w:rPr>
+                <w:rFonts w:cs="Menlo"/>
+                <w:color w:val="000000" w:themeColor="text1"/>
+                <w:sz w:val="22"/>
+                <w:szCs w:val="22"/>
+              </w:rPr>
+              <w:t>lkj</w:t>
+            </w:r>
+            <w:proofErr w:type="spellEnd"/>
+            <w:r>
+              <w:rPr>
+                <w:rFonts w:cs="Menlo"/>
+                <w:color w:val="000000" w:themeColor="text1"/>
+                <w:sz w:val="22"/>
+                <w:szCs w:val="22"/>
+              </w:rPr>
+              <w:t xml:space="preserve"> &lt; </w:t>
+            </w:r>
+            <w:proofErr w:type="spellStart"/>
+            <w:r>
+              <w:rPr>
+                <w:rFonts w:cs="Menlo"/>
+                <w:color w:val="000000" w:themeColor="text1"/>
+                <w:sz w:val="22"/>
+                <w:szCs w:val="22"/>
+              </w:rPr>
+              <w:t>lij</w:t>
+            </w:r>
+            <w:proofErr w:type="spellEnd"/>
+            <w:r>
+              <w:rPr>
+                <w:rFonts w:cs="Menlo"/>
+                <w:color w:val="000000" w:themeColor="text1"/>
+                <w:sz w:val="22"/>
+                <w:szCs w:val="22"/>
+              </w:rPr>
+              <w:t>) {</w:t>
+            </w:r>
+          </w:p>
+          <w:p>
+            <w:pPr>
+              <w:widowControl w:val="0"/>
+              <w:tabs>
+                <w:tab w:val="left" w:pos="529"/>
+              </w:tabs>
+              <w:autoSpaceDE w:val="0"/>
+              <w:autoSpaceDN w:val="0"/>
+              <w:adjustRightInd w:val="0"/>
+              <w:rPr>
+                <w:rFonts w:cs="Menlo"/>
+                <w:color w:val="000000" w:themeColor="text1"/>
+                <w:sz w:val="22"/>
+                <w:szCs w:val="22"/>
+              </w:rPr>
+            </w:pPr>
+            <w:r>
+              <w:rPr>
+                <w:rFonts w:cs="Menlo"/>
+                <w:color w:val="000000" w:themeColor="text1"/>
+                <w:sz w:val="22"/>
+                <w:szCs w:val="22"/>
+              </w:rPr>
+              <w:t xml:space="preserve">                    </w:t>
+            </w:r>
+            <w:proofErr w:type="spellStart"/>
+            <w:r>
+              <w:rPr>
+                <w:rFonts w:cs="Menlo"/>
+                <w:color w:val="000000" w:themeColor="text1"/>
+                <w:sz w:val="22"/>
+                <w:szCs w:val="22"/>
+              </w:rPr>
+              <w:t>lij</w:t>
+            </w:r>
+            <w:proofErr w:type="spellEnd"/>
+            <w:r>
+              <w:rPr>
+                <w:rFonts w:cs="Menlo"/>
+                <w:color w:val="000000" w:themeColor="text1"/>
+                <w:sz w:val="22"/>
+                <w:szCs w:val="22"/>
+              </w:rPr>
+              <w:t xml:space="preserve"> = </w:t>
+            </w:r>
+            <w:proofErr w:type="spellStart"/>
+            <w:r>
+              <w:rPr>
+                <w:rFonts w:cs="Menlo"/>
+                <w:color w:val="000000" w:themeColor="text1"/>
+                <w:sz w:val="22"/>
+                <w:szCs w:val="22"/>
+              </w:rPr>
+              <w:t>lik+lkj</w:t>
+            </w:r>
+            <w:proofErr w:type="spellEnd"/>
+            <w:r>
+              <w:rPr>
+                <w:rFonts w:cs="Menlo"/>
+                <w:color w:val="000000" w:themeColor="text1"/>
+                <w:sz w:val="22"/>
+                <w:szCs w:val="22"/>
+              </w:rPr>
+              <w:t>;</w:t>
+            </w:r>
+          </w:p>
+          <w:p>
+            <w:pPr>
+              <w:widowControl w:val="0"/>
+              <w:tabs>
+                <w:tab w:val="left" w:pos="529"/>
+              </w:tabs>
+              <w:autoSpaceDE w:val="0"/>
+              <w:autoSpaceDN w:val="0"/>
+              <w:adjustRightInd w:val="0"/>
+              <w:rPr>
+                <w:rFonts w:cs="Menlo"/>
+                <w:color w:val="000000" w:themeColor="text1"/>
+                <w:sz w:val="22"/>
+                <w:szCs w:val="22"/>
+              </w:rPr>
+            </w:pPr>
+            <w:r>
+              <w:rPr>
+                <w:rFonts w:cs="Menlo"/>
+                <w:color w:val="000000" w:themeColor="text1"/>
+                <w:sz w:val="22"/>
+                <w:szCs w:val="22"/>
+              </w:rPr>
+              <w:t xml:space="preserve">                    done = 0;</w:t>
+            </w:r>
+          </w:p>
+          <w:p>
+            <w:pPr>
+              <w:widowControl w:val="0"/>
+              <w:tabs>
+                <w:tab w:val="left" w:pos="529"/>
+              </w:tabs>
+              <w:autoSpaceDE w:val="0"/>
+              <w:autoSpaceDN w:val="0"/>
+              <w:adjustRightInd w:val="0"/>
+              <w:rPr>
+                <w:rFonts w:cs="Menlo"/>
+                <w:color w:val="000000" w:themeColor="text1"/>
+                <w:sz w:val="22"/>
+                <w:szCs w:val="22"/>
+              </w:rPr>
+            </w:pPr>
+            <w:r>
+              <w:rPr>
+                <w:rFonts w:cs="Menlo"/>
+                <w:color w:val="000000" w:themeColor="text1"/>
+                <w:sz w:val="22"/>
+                <w:szCs w:val="22"/>
+              </w:rPr>
+              <w:t xml:space="preserve">                }</w:t>
+            </w:r>
+          </w:p>
+          <w:p>
+            <w:pPr>
+              <w:widowControl w:val="0"/>
+              <w:tabs>
+                <w:tab w:val="left" w:pos="529"/>
+              </w:tabs>
+              <w:autoSpaceDE w:val="0"/>
+              <w:autoSpaceDN w:val="0"/>
+              <w:adjustRightInd w:val="0"/>
+              <w:rPr>
+                <w:rFonts w:cs="Menlo"/>
+                <w:color w:val="000000" w:themeColor="text1"/>
+                <w:sz w:val="22"/>
+                <w:szCs w:val="22"/>
+              </w:rPr>
+            </w:pPr>
+            <w:r>
+              <w:rPr>
+                <w:rFonts w:cs="Menlo"/>
+                <w:color w:val="000000" w:themeColor="text1"/>
+                <w:sz w:val="22"/>
+                <w:szCs w:val="22"/>
+              </w:rPr>
+              <w:t xml:space="preserve">            }</w:t>
+            </w:r>
+          </w:p>
+        </w:tc>
+      </w:tr>
+    </w:tbl>
+    <w:p>
+      <w:pPr>
+        <w:pStyle w:val="HTMLPreformatted"/>
+        <w:rPr>
+          <w:rFonts w:asciiTheme="minorHAnsi" w:hAnsiTheme="minorHAnsi" w:cs="Menlo"/>
+          <w:color w:val="000000" w:themeColor="text1"/>
+          <w:sz w:val="22"/>
+          <w:szCs w:val="22"/>
+        </w:rPr>
+      </w:pPr>
+    </w:p>
+    <w:p>
+      <w:pPr>
+        <w:pStyle w:val="HTMLPreformatted"/>
         <w:rPr>
           <w:rFonts w:asciiTheme="minorHAnsi" w:hAnsiTheme="minorHAnsi"/>
           <w:b/>
@@ -3231,16 +5617,374 @@
           <w:sz w:val="22"/>
           <w:szCs w:val="22"/>
         </w:rPr>
-        <w:t>After</w:t>
-      </w:r>
+      </w:pPr>
       <w:r>
         <w:rPr>
           <w:rFonts w:asciiTheme="minorHAnsi" w:hAnsiTheme="minorHAnsi"/>
-          <w:color w:val="000000" w:themeColor="text1"/>
-          <w:sz w:val="22"/>
-          <w:szCs w:val="22"/>
-        </w:rPr>
-        <w:t>:</w:t>
+          <w:b/>
+          <w:color w:val="000000" w:themeColor="text1"/>
+          <w:sz w:val="22"/>
+          <w:szCs w:val="22"/>
+        </w:rPr>
+        <w:t xml:space="preserve">Profiling with </w:t>
+      </w:r>
+      <w:proofErr w:type="spellStart"/>
+      <w:r>
+        <w:rPr>
+          <w:rFonts w:asciiTheme="minorHAnsi" w:hAnsiTheme="minorHAnsi"/>
+          <w:b/>
+          <w:color w:val="000000" w:themeColor="text1"/>
+          <w:sz w:val="22"/>
+          <w:szCs w:val="22"/>
+        </w:rPr>
+        <w:t>Amplxe</w:t>
+      </w:r>
+      <w:proofErr w:type="spellEnd"/>
+      <w:r>
+        <w:rPr>
+          <w:rFonts w:asciiTheme="minorHAnsi" w:hAnsiTheme="minorHAnsi"/>
+          <w:b/>
+          <w:color w:val="000000" w:themeColor="text1"/>
+          <w:sz w:val="22"/>
+          <w:szCs w:val="22"/>
+        </w:rPr>
+        <w:t xml:space="preserve"> Hotspots</w:t>
+      </w:r>
+    </w:p>
+    <w:tbl>
+      <w:tblPr>
+        <w:tblStyle w:val="TableGrid"/>
+        <w:tblW w:w="0" w:type="auto"/>
+        <w:tblBorders>
+          <w:top w:val="single" w:sz="8" w:space="0" w:color="auto"/>
+          <w:left w:val="single" w:sz="8" w:space="0" w:color="auto"/>
+          <w:bottom w:val="single" w:sz="8" w:space="0" w:color="auto"/>
+          <w:right w:val="single" w:sz="8" w:space="0" w:color="auto"/>
+          <w:insideH w:val="single" w:sz="8" w:space="0" w:color="auto"/>
+          <w:insideV w:val="single" w:sz="8" w:space="0" w:color="auto"/>
+        </w:tblBorders>
+        <w:tblLook w:val="04A0" w:firstRow="1" w:lastRow="0" w:firstColumn="1" w:lastColumn="0" w:noHBand="0" w:noVBand="1"/>
+      </w:tblPr>
+      <w:tblGrid>
+        <w:gridCol w:w="1915"/>
+        <w:gridCol w:w="1163"/>
+        <w:gridCol w:w="2160"/>
+        <w:gridCol w:w="2250"/>
+        <w:gridCol w:w="2088"/>
+      </w:tblGrid>
+      <w:tr>
+        <w:tc>
+          <w:tcPr>
+            <w:tcW w:w="1915" w:type="dxa"/>
+          </w:tcPr>
+          <w:p>
+            <w:pPr>
+              <w:pStyle w:val="HTMLPreformatted"/>
+              <w:rPr>
+                <w:rFonts w:asciiTheme="minorHAnsi" w:hAnsiTheme="minorHAnsi"/>
+                <w:b/>
+                <w:color w:val="000000" w:themeColor="text1"/>
+                <w:sz w:val="22"/>
+                <w:szCs w:val="22"/>
+              </w:rPr>
+            </w:pPr>
+            <w:r>
+              <w:rPr>
+                <w:rFonts w:asciiTheme="minorHAnsi" w:hAnsiTheme="minorHAnsi"/>
+                <w:b/>
+                <w:color w:val="000000" w:themeColor="text1"/>
+                <w:sz w:val="22"/>
+                <w:szCs w:val="22"/>
+              </w:rPr>
+              <w:t>Function</w:t>
+            </w:r>
+          </w:p>
+        </w:tc>
+        <w:tc>
+          <w:tcPr>
+            <w:tcW w:w="1163" w:type="dxa"/>
+          </w:tcPr>
+          <w:p>
+            <w:pPr>
+              <w:pStyle w:val="HTMLPreformatted"/>
+              <w:rPr>
+                <w:rFonts w:asciiTheme="minorHAnsi" w:hAnsiTheme="minorHAnsi"/>
+                <w:b/>
+                <w:color w:val="000000" w:themeColor="text1"/>
+                <w:sz w:val="22"/>
+                <w:szCs w:val="22"/>
+              </w:rPr>
+            </w:pPr>
+            <w:r>
+              <w:rPr>
+                <w:rFonts w:asciiTheme="minorHAnsi" w:hAnsiTheme="minorHAnsi"/>
+                <w:b/>
+                <w:color w:val="000000" w:themeColor="text1"/>
+                <w:sz w:val="22"/>
+                <w:szCs w:val="22"/>
+              </w:rPr>
+              <w:t>Original</w:t>
+            </w:r>
+          </w:p>
+        </w:tc>
+        <w:tc>
+          <w:tcPr>
+            <w:tcW w:w="2160" w:type="dxa"/>
+          </w:tcPr>
+          <w:p>
+            <w:pPr>
+              <w:pStyle w:val="HTMLPreformatted"/>
+              <w:rPr>
+                <w:rFonts w:asciiTheme="minorHAnsi" w:hAnsiTheme="minorHAnsi"/>
+                <w:b/>
+                <w:color w:val="000000" w:themeColor="text1"/>
+                <w:sz w:val="22"/>
+                <w:szCs w:val="22"/>
+              </w:rPr>
+            </w:pPr>
+            <w:r>
+              <w:rPr>
+                <w:rFonts w:asciiTheme="minorHAnsi" w:hAnsiTheme="minorHAnsi"/>
+                <w:b/>
+                <w:color w:val="000000" w:themeColor="text1"/>
+                <w:sz w:val="22"/>
+                <w:szCs w:val="22"/>
+              </w:rPr>
+              <w:t>Loop Elimination</w:t>
+            </w:r>
+          </w:p>
+        </w:tc>
+        <w:tc>
+          <w:tcPr>
+            <w:tcW w:w="2250" w:type="dxa"/>
+          </w:tcPr>
+          <w:p>
+            <w:pPr>
+              <w:pStyle w:val="HTMLPreformatted"/>
+              <w:rPr>
+                <w:rFonts w:asciiTheme="minorHAnsi" w:hAnsiTheme="minorHAnsi"/>
+                <w:b/>
+                <w:color w:val="000000" w:themeColor="text1"/>
+                <w:sz w:val="22"/>
+                <w:szCs w:val="22"/>
+              </w:rPr>
+            </w:pPr>
+            <w:proofErr w:type="spellStart"/>
+            <w:r>
+              <w:rPr>
+                <w:rFonts w:asciiTheme="minorHAnsi" w:hAnsiTheme="minorHAnsi"/>
+                <w:b/>
+                <w:color w:val="000000" w:themeColor="text1"/>
+                <w:sz w:val="22"/>
+                <w:szCs w:val="22"/>
+              </w:rPr>
+              <w:t>Memcpy</w:t>
+            </w:r>
+            <w:proofErr w:type="spellEnd"/>
+            <w:r>
+              <w:rPr>
+                <w:rFonts w:asciiTheme="minorHAnsi" w:hAnsiTheme="minorHAnsi"/>
+                <w:b/>
+                <w:color w:val="000000" w:themeColor="text1"/>
+                <w:sz w:val="22"/>
+                <w:szCs w:val="22"/>
+              </w:rPr>
+              <w:t xml:space="preserve"> Elimination</w:t>
+            </w:r>
+          </w:p>
+        </w:tc>
+        <w:tc>
+          <w:tcPr>
+            <w:tcW w:w="2088" w:type="dxa"/>
+          </w:tcPr>
+          <w:p>
+            <w:pPr>
+              <w:pStyle w:val="HTMLPreformatted"/>
+              <w:rPr>
+                <w:rFonts w:asciiTheme="minorHAnsi" w:hAnsiTheme="minorHAnsi"/>
+                <w:b/>
+                <w:color w:val="000000" w:themeColor="text1"/>
+                <w:sz w:val="22"/>
+                <w:szCs w:val="22"/>
+              </w:rPr>
+            </w:pPr>
+            <w:r>
+              <w:rPr>
+                <w:rFonts w:asciiTheme="minorHAnsi" w:hAnsiTheme="minorHAnsi"/>
+                <w:b/>
+                <w:color w:val="000000" w:themeColor="text1"/>
+                <w:sz w:val="22"/>
+                <w:szCs w:val="22"/>
+              </w:rPr>
+              <w:t>Copy Optimization</w:t>
+            </w:r>
+          </w:p>
+        </w:tc>
+      </w:tr>
+      <w:tr>
+        <w:tc>
+          <w:tcPr>
+            <w:tcW w:w="1915" w:type="dxa"/>
+          </w:tcPr>
+          <w:p>
+            <w:pPr>
+              <w:pStyle w:val="HTMLPreformatted"/>
+              <w:rPr>
+                <w:rFonts w:asciiTheme="minorHAnsi" w:hAnsiTheme="minorHAnsi"/>
+                <w:b/>
+                <w:color w:val="000000" w:themeColor="text1"/>
+                <w:sz w:val="22"/>
+                <w:szCs w:val="22"/>
+              </w:rPr>
+            </w:pPr>
+            <w:r>
+              <w:rPr>
+                <w:rFonts w:asciiTheme="minorHAnsi" w:hAnsiTheme="minorHAnsi"/>
+                <w:b/>
+                <w:color w:val="000000" w:themeColor="text1"/>
+                <w:sz w:val="22"/>
+                <w:szCs w:val="22"/>
+              </w:rPr>
+              <w:t>s</w:t>
+            </w:r>
+            <w:r>
+              <w:rPr>
+                <w:rFonts w:asciiTheme="minorHAnsi" w:hAnsiTheme="minorHAnsi"/>
+                <w:b/>
+                <w:color w:val="000000" w:themeColor="text1"/>
+                <w:sz w:val="22"/>
+                <w:szCs w:val="22"/>
+              </w:rPr>
+              <w:t>quare</w:t>
+            </w:r>
+          </w:p>
+        </w:tc>
+        <w:tc>
+          <w:tcPr>
+            <w:tcW w:w="1163" w:type="dxa"/>
+          </w:tcPr>
+          <w:p>
+            <w:pPr>
+              <w:pStyle w:val="HTMLPreformatted"/>
+              <w:rPr>
+                <w:rFonts w:asciiTheme="minorHAnsi" w:hAnsiTheme="minorHAnsi"/>
+                <w:color w:val="000000" w:themeColor="text1"/>
+                <w:sz w:val="22"/>
+                <w:szCs w:val="22"/>
+              </w:rPr>
+            </w:pPr>
+            <w:r>
+              <w:rPr>
+                <w:rFonts w:asciiTheme="minorHAnsi" w:hAnsiTheme="minorHAnsi"/>
+                <w:color w:val="000000" w:themeColor="text1"/>
+                <w:sz w:val="22"/>
+                <w:szCs w:val="22"/>
+              </w:rPr>
+              <w:t>40.431</w:t>
+            </w:r>
+          </w:p>
+        </w:tc>
+        <w:tc>
+          <w:tcPr>
+            <w:tcW w:w="2160" w:type="dxa"/>
+          </w:tcPr>
+          <w:p>
+            <w:pPr>
+              <w:pStyle w:val="HTMLPreformatted"/>
+              <w:rPr>
+                <w:rFonts w:asciiTheme="minorHAnsi" w:hAnsiTheme="minorHAnsi"/>
+                <w:color w:val="000000" w:themeColor="text1"/>
+                <w:sz w:val="22"/>
+                <w:szCs w:val="22"/>
+              </w:rPr>
+            </w:pPr>
+            <w:r>
+              <w:rPr>
+                <w:rFonts w:asciiTheme="minorHAnsi" w:hAnsiTheme="minorHAnsi"/>
+                <w:color w:val="000000" w:themeColor="text1"/>
+                <w:sz w:val="22"/>
+                <w:szCs w:val="22"/>
+              </w:rPr>
+              <w:t>41.269</w:t>
+            </w:r>
+          </w:p>
+        </w:tc>
+        <w:tc>
+          <w:tcPr>
+            <w:tcW w:w="2250" w:type="dxa"/>
+          </w:tcPr>
+          <w:p>
+            <w:pPr>
+              <w:pStyle w:val="HTMLPreformatted"/>
+              <w:rPr>
+                <w:rFonts w:asciiTheme="minorHAnsi" w:hAnsiTheme="minorHAnsi"/>
+                <w:b/>
+                <w:color w:val="000000" w:themeColor="text1"/>
+                <w:sz w:val="22"/>
+                <w:szCs w:val="22"/>
+              </w:rPr>
+            </w:pPr>
+            <w:r>
+              <w:rPr>
+                <w:rFonts w:asciiTheme="minorHAnsi" w:hAnsiTheme="minorHAnsi"/>
+                <w:b/>
+                <w:color w:val="000000" w:themeColor="text1"/>
+                <w:sz w:val="22"/>
+                <w:szCs w:val="22"/>
+              </w:rPr>
+              <w:t>31.663</w:t>
+            </w:r>
+          </w:p>
+        </w:tc>
+        <w:tc>
+          <w:tcPr>
+            <w:tcW w:w="2088" w:type="dxa"/>
+          </w:tcPr>
+          <w:p>
+            <w:pPr>
+              <w:pStyle w:val="HTMLPreformatted"/>
+              <w:rPr>
+                <w:rFonts w:asciiTheme="minorHAnsi" w:hAnsiTheme="minorHAnsi"/>
+                <w:b/>
+                <w:color w:val="000000" w:themeColor="text1"/>
+                <w:sz w:val="22"/>
+                <w:szCs w:val="22"/>
+              </w:rPr>
+            </w:pPr>
+            <w:r>
+              <w:rPr>
+                <w:rFonts w:asciiTheme="minorHAnsi" w:hAnsiTheme="minorHAnsi"/>
+                <w:b/>
+                <w:color w:val="000000" w:themeColor="text1"/>
+                <w:sz w:val="22"/>
+                <w:szCs w:val="22"/>
+              </w:rPr>
+              <w:t>6.608</w:t>
+            </w:r>
+          </w:p>
+        </w:tc>
+      </w:tr>
+    </w:tbl>
+    <w:p>
+      <w:pPr>
+        <w:pStyle w:val="HTMLPreformatted"/>
+        <w:rPr>
+          <w:rFonts w:asciiTheme="minorHAnsi" w:hAnsiTheme="minorHAnsi"/>
+          <w:b/>
+          <w:color w:val="000000" w:themeColor="text1"/>
+          <w:sz w:val="22"/>
+          <w:szCs w:val="22"/>
+        </w:rPr>
+      </w:pPr>
+      <w:r>
+        <w:rPr>
+          <w:rFonts w:asciiTheme="minorHAnsi" w:hAnsiTheme="minorHAnsi"/>
+          <w:b/>
+          <w:color w:val="000000" w:themeColor="text1"/>
+          <w:sz w:val="22"/>
+          <w:szCs w:val="22"/>
+        </w:rPr>
+        <w:t xml:space="preserve"> </w:t>
       </w:r>
     </w:p>
     <w:p>
@@ -3250,1189 +5994,101 @@
           <w:rFonts w:asciiTheme="minorHAnsi" w:hAnsiTheme="minorHAnsi"/>
           <w:b/>
           <w:color w:val="000000" w:themeColor="text1"/>
-          <w:sz w:val="22"/>
-          <w:szCs w:val="22"/>
-        </w:rPr>
-      </w:pPr>
-      <w:proofErr w:type="spellStart"/>
+          <w:sz w:val="24"/>
+          <w:szCs w:val="22"/>
+        </w:rPr>
+      </w:pPr>
       <w:r>
         <w:rPr>
           <w:rFonts w:asciiTheme="minorHAnsi" w:hAnsiTheme="minorHAnsi"/>
           <w:b/>
           <w:color w:val="000000" w:themeColor="text1"/>
-          <w:sz w:val="22"/>
-          <w:szCs w:val="22"/>
-        </w:rPr>
-        <w:t>i</w:t>
+          <w:sz w:val="24"/>
+          <w:szCs w:val="22"/>
+        </w:rPr>
+        <w:t>Observations</w:t>
       </w:r>
       <w:r>
         <w:rPr>
           <w:rFonts w:asciiTheme="minorHAnsi" w:hAnsiTheme="minorHAnsi"/>
           <w:b/>
           <w:color w:val="000000" w:themeColor="text1"/>
-          <w:sz w:val="22"/>
-          <w:szCs w:val="22"/>
-        </w:rPr>
-        <w:t>nfinitize</w:t>
-      </w:r>
-      <w:proofErr w:type="spellEnd"/>
-      <w:r>
+          <w:sz w:val="24"/>
+          <w:szCs w:val="22"/>
+        </w:rPr>
+        <w:t xml:space="preserve"> and Further Plans</w:t>
+      </w:r>
+    </w:p>
+    <w:p>
+      <w:pPr>
+        <w:pStyle w:val="HTMLPreformatted"/>
         <w:rPr>
           <w:rFonts w:asciiTheme="minorHAnsi" w:hAnsiTheme="minorHAnsi"/>
           <w:b/>
           <w:color w:val="000000" w:themeColor="text1"/>
-          <w:sz w:val="22"/>
-          <w:szCs w:val="22"/>
-        </w:rPr>
-        <w:t xml:space="preserve"> function</w:t>
-      </w:r>
+          <w:sz w:val="24"/>
+          <w:szCs w:val="22"/>
+        </w:rPr>
+      </w:pPr>
     </w:p>
     <w:p>
       <w:pPr>
-        <w:widowControl w:val="0"/>
-        <w:tabs>
-          <w:tab w:val="left" w:pos="529"/>
-        </w:tabs>
-        <w:autoSpaceDE w:val="0"/>
-        <w:autoSpaceDN w:val="0"/>
-        <w:adjustRightInd w:val="0"/>
-        <w:rPr>
-          <w:rFonts w:cs="Menlo"/>
-          <w:color w:val="000000" w:themeColor="text1"/>
-          <w:sz w:val="22"/>
-          <w:szCs w:val="22"/>
-        </w:rPr>
-      </w:pPr>
-      <w:r>
-        <w:rPr>
-          <w:rFonts w:cs="Menlo"/>
-          <w:color w:val="000000" w:themeColor="text1"/>
-          <w:sz w:val="22"/>
-          <w:szCs w:val="22"/>
-        </w:rPr>
-        <w:t>for (</w:t>
+        <w:pStyle w:val="HTMLPreformatted"/>
+        <w:rPr>
+          <w:rFonts w:asciiTheme="minorHAnsi" w:hAnsiTheme="minorHAnsi"/>
+          <w:color w:val="000000" w:themeColor="text1"/>
+          <w:sz w:val="22"/>
+          <w:szCs w:val="22"/>
+        </w:rPr>
+      </w:pPr>
+      <w:r>
+        <w:rPr>
+          <w:rFonts w:asciiTheme="minorHAnsi" w:hAnsiTheme="minorHAnsi"/>
+          <w:color w:val="000000" w:themeColor="text1"/>
+          <w:sz w:val="22"/>
+          <w:szCs w:val="22"/>
+        </w:rPr>
+        <w:t>The Copy Optimization works wonders and gives almost a 7x speedup from the original</w:t>
+      </w:r>
+      <w:r>
+        <w:rPr>
+          <w:rFonts w:asciiTheme="minorHAnsi" w:hAnsiTheme="minorHAnsi"/>
+          <w:color w:val="000000" w:themeColor="text1"/>
+          <w:sz w:val="22"/>
+          <w:szCs w:val="22"/>
+        </w:rPr>
+        <w:t>.</w:t>
+      </w:r>
+      <w:r>
+        <w:rPr>
+          <w:rFonts w:asciiTheme="minorHAnsi" w:hAnsiTheme="minorHAnsi"/>
+          <w:color w:val="000000" w:themeColor="text1"/>
+          <w:sz w:val="22"/>
+          <w:szCs w:val="22"/>
+        </w:rPr>
+        <w:t xml:space="preserve"> The next goal will be to implement blocking by integrating it with the respective </w:t>
       </w:r>
       <w:proofErr w:type="spellStart"/>
       <w:r>
         <w:rPr>
-          <w:rFonts w:cs="Menlo"/>
-          <w:color w:val="000000" w:themeColor="text1"/>
-          <w:sz w:val="22"/>
-          <w:szCs w:val="22"/>
-        </w:rPr>
-        <w:t>int</w:t>
+          <w:rFonts w:asciiTheme="minorHAnsi" w:hAnsiTheme="minorHAnsi"/>
+          <w:color w:val="000000" w:themeColor="text1"/>
+          <w:sz w:val="22"/>
+          <w:szCs w:val="22"/>
+        </w:rPr>
+        <w:t>OpenMP</w:t>
       </w:r>
       <w:proofErr w:type="spellEnd"/>
       <w:r>
         <w:rPr>
-          <w:rFonts w:cs="Menlo"/>
-          <w:color w:val="000000" w:themeColor="text1"/>
-          <w:sz w:val="22"/>
-          <w:szCs w:val="22"/>
-        </w:rPr>
-        <w:t xml:space="preserve"> </w:t>
-      </w:r>
-      <w:proofErr w:type="spellStart"/>
-      <w:r>
-        <w:rPr>
-          <w:rFonts w:cs="Menlo"/>
-          <w:color w:val="000000" w:themeColor="text1"/>
-          <w:sz w:val="22"/>
-          <w:szCs w:val="22"/>
-        </w:rPr>
-        <w:t>i</w:t>
-      </w:r>
-      <w:proofErr w:type="spellEnd"/>
-      <w:r>
-        <w:rPr>
-          <w:rFonts w:cs="Menlo"/>
-          <w:color w:val="000000" w:themeColor="text1"/>
-          <w:sz w:val="22"/>
-          <w:szCs w:val="22"/>
-        </w:rPr>
-        <w:t xml:space="preserve"> = 0; </w:t>
-      </w:r>
-      <w:proofErr w:type="spellStart"/>
-      <w:r>
-        <w:rPr>
-          <w:rFonts w:cs="Menlo"/>
-          <w:color w:val="000000" w:themeColor="text1"/>
-          <w:sz w:val="22"/>
-          <w:szCs w:val="22"/>
-        </w:rPr>
-        <w:t>i</w:t>
-      </w:r>
-      <w:proofErr w:type="spellEnd"/>
-      <w:r>
-        <w:rPr>
-          <w:rFonts w:cs="Menlo"/>
-          <w:color w:val="000000" w:themeColor="text1"/>
-          <w:sz w:val="22"/>
-          <w:szCs w:val="22"/>
-        </w:rPr>
-        <w:t xml:space="preserve"> &lt; n*n; ++</w:t>
-      </w:r>
-      <w:proofErr w:type="spellStart"/>
-      <w:r>
-        <w:rPr>
-          <w:rFonts w:cs="Menlo"/>
-          <w:color w:val="000000" w:themeColor="text1"/>
-          <w:sz w:val="22"/>
-          <w:szCs w:val="22"/>
-        </w:rPr>
-        <w:t>i</w:t>
-      </w:r>
-      <w:proofErr w:type="spellEnd"/>
-      <w:r>
-        <w:rPr>
-          <w:rFonts w:cs="Menlo"/>
-          <w:color w:val="000000" w:themeColor="text1"/>
-          <w:sz w:val="22"/>
-          <w:szCs w:val="22"/>
-        </w:rPr>
-        <w:t>)</w:t>
-      </w:r>
-    </w:p>
-    <w:p>
-      <w:pPr>
-        <w:pStyle w:val="HTMLPreformatted"/>
-        <w:rPr>
-          <w:rFonts w:asciiTheme="minorHAnsi" w:hAnsiTheme="minorHAnsi" w:cs="Menlo"/>
-          <w:color w:val="000000" w:themeColor="text1"/>
-          <w:sz w:val="22"/>
-          <w:szCs w:val="22"/>
-        </w:rPr>
-      </w:pPr>
-      <w:r>
-        <w:rPr>
-          <w:rFonts w:asciiTheme="minorHAnsi" w:hAnsiTheme="minorHAnsi" w:cs="Menlo"/>
-          <w:color w:val="000000" w:themeColor="text1"/>
-          <w:sz w:val="22"/>
-          <w:szCs w:val="22"/>
-        </w:rPr>
-        <w:t xml:space="preserve">        if (l[</w:t>
-      </w:r>
-      <w:proofErr w:type="spellStart"/>
-      <w:r>
-        <w:rPr>
-          <w:rFonts w:asciiTheme="minorHAnsi" w:hAnsiTheme="minorHAnsi" w:cs="Menlo"/>
-          <w:color w:val="000000" w:themeColor="text1"/>
-          <w:sz w:val="22"/>
-          <w:szCs w:val="22"/>
-        </w:rPr>
-        <w:t>i</w:t>
-      </w:r>
-      <w:proofErr w:type="spellEnd"/>
-      <w:r>
-        <w:rPr>
-          <w:rFonts w:asciiTheme="minorHAnsi" w:hAnsiTheme="minorHAnsi" w:cs="Menlo"/>
-          <w:color w:val="000000" w:themeColor="text1"/>
-          <w:sz w:val="22"/>
-          <w:szCs w:val="22"/>
-        </w:rPr>
-        <w:t xml:space="preserve">] == 0 &amp;&amp; </w:t>
-      </w:r>
-      <w:proofErr w:type="spellStart"/>
-      <w:r>
-        <w:rPr>
-          <w:rFonts w:asciiTheme="minorHAnsi" w:hAnsiTheme="minorHAnsi" w:cs="Menlo"/>
-          <w:color w:val="000000" w:themeColor="text1"/>
-          <w:sz w:val="22"/>
-          <w:szCs w:val="22"/>
-        </w:rPr>
-        <w:t>i</w:t>
-      </w:r>
-      <w:proofErr w:type="spellEnd"/>
-      <w:r>
-        <w:rPr>
-          <w:rFonts w:asciiTheme="minorHAnsi" w:hAnsiTheme="minorHAnsi" w:cs="Menlo"/>
-          <w:color w:val="000000" w:themeColor="text1"/>
-          <w:sz w:val="22"/>
-          <w:szCs w:val="22"/>
-        </w:rPr>
-        <w:t xml:space="preserve"> % (n + 1</w:t>
-      </w:r>
-      <w:proofErr w:type="gramStart"/>
-      <w:r>
-        <w:rPr>
-          <w:rFonts w:asciiTheme="minorHAnsi" w:hAnsiTheme="minorHAnsi" w:cs="Menlo"/>
-          <w:color w:val="000000" w:themeColor="text1"/>
-          <w:sz w:val="22"/>
-          <w:szCs w:val="22"/>
-        </w:rPr>
-        <w:t>) !</w:t>
-      </w:r>
-      <w:proofErr w:type="gramEnd"/>
-      <w:r>
-        <w:rPr>
-          <w:rFonts w:asciiTheme="minorHAnsi" w:hAnsiTheme="minorHAnsi" w:cs="Menlo"/>
-          <w:color w:val="000000" w:themeColor="text1"/>
-          <w:sz w:val="22"/>
-          <w:szCs w:val="22"/>
-        </w:rPr>
-        <w:t>= 0)</w:t>
-      </w:r>
-    </w:p>
-    <w:p>
-      <w:pPr>
-        <w:rPr>
-          <w:rFonts w:cs="Menlo"/>
-          <w:color w:val="000000" w:themeColor="text1"/>
-          <w:sz w:val="22"/>
-          <w:szCs w:val="22"/>
-        </w:rPr>
-      </w:pPr>
-      <w:r>
-        <w:rPr>
-          <w:rFonts w:cs="Menlo"/>
-          <w:color w:val="000000" w:themeColor="text1"/>
-          <w:sz w:val="22"/>
-          <w:szCs w:val="22"/>
-        </w:rPr>
-        <w:br w:type="page"/>
-      </w:r>
-    </w:p>
-    <w:p>
-      <w:pPr>
-        <w:pStyle w:val="HTMLPreformatted"/>
-        <w:rPr>
-          <w:rFonts w:asciiTheme="minorHAnsi" w:hAnsiTheme="minorHAnsi" w:cs="Menlo"/>
-          <w:b/>
-          <w:color w:val="000000" w:themeColor="text1"/>
-          <w:sz w:val="22"/>
-          <w:szCs w:val="22"/>
-        </w:rPr>
-      </w:pPr>
-      <w:r>
-        <w:rPr>
-          <w:rFonts w:asciiTheme="minorHAnsi" w:hAnsiTheme="minorHAnsi" w:cs="Menlo"/>
-          <w:b/>
-          <w:color w:val="000000" w:themeColor="text1"/>
-          <w:sz w:val="22"/>
-          <w:szCs w:val="22"/>
-        </w:rPr>
-        <w:lastRenderedPageBreak/>
-        <w:t xml:space="preserve">Elimination of Expensive </w:t>
-      </w:r>
-      <w:proofErr w:type="spellStart"/>
-      <w:r>
-        <w:rPr>
-          <w:rFonts w:asciiTheme="minorHAnsi" w:hAnsiTheme="minorHAnsi" w:cs="Menlo"/>
-          <w:b/>
-          <w:color w:val="000000" w:themeColor="text1"/>
-          <w:sz w:val="22"/>
-          <w:szCs w:val="22"/>
-        </w:rPr>
-        <w:t>memcpy</w:t>
-      </w:r>
-      <w:proofErr w:type="spellEnd"/>
-      <w:r>
-        <w:rPr>
-          <w:rFonts w:asciiTheme="minorHAnsi" w:hAnsiTheme="minorHAnsi" w:cs="Menlo"/>
-          <w:b/>
-          <w:color w:val="000000" w:themeColor="text1"/>
-          <w:sz w:val="22"/>
-          <w:szCs w:val="22"/>
-        </w:rPr>
-        <w:t xml:space="preserve"> Operations by Swapping Pointer Roles</w:t>
-      </w:r>
-    </w:p>
-    <w:p>
-      <w:pPr>
-        <w:pStyle w:val="HTMLPreformatted"/>
-        <w:rPr>
-          <w:rFonts w:asciiTheme="minorHAnsi" w:hAnsiTheme="minorHAnsi" w:cs="Menlo"/>
-          <w:color w:val="000000" w:themeColor="text1"/>
-          <w:sz w:val="22"/>
-          <w:szCs w:val="22"/>
-        </w:rPr>
-      </w:pPr>
-      <w:r>
-        <w:rPr>
-          <w:rFonts w:asciiTheme="minorHAnsi" w:hAnsiTheme="minorHAnsi" w:cs="Menlo"/>
-          <w:color w:val="000000" w:themeColor="text1"/>
-          <w:sz w:val="22"/>
-          <w:szCs w:val="22"/>
-        </w:rPr>
-        <w:t>The original code uses two matrices ‘l’ and ‘</w:t>
-      </w:r>
-      <w:proofErr w:type="spellStart"/>
-      <w:r>
-        <w:rPr>
-          <w:rFonts w:asciiTheme="minorHAnsi" w:hAnsiTheme="minorHAnsi" w:cs="Menlo"/>
-          <w:color w:val="000000" w:themeColor="text1"/>
-          <w:sz w:val="22"/>
-          <w:szCs w:val="22"/>
-        </w:rPr>
-        <w:t>lnew</w:t>
-      </w:r>
-      <w:proofErr w:type="spellEnd"/>
-      <w:r>
-        <w:rPr>
-          <w:rFonts w:asciiTheme="minorHAnsi" w:hAnsiTheme="minorHAnsi" w:cs="Menlo"/>
-          <w:color w:val="000000" w:themeColor="text1"/>
-          <w:sz w:val="22"/>
-          <w:szCs w:val="22"/>
-        </w:rPr>
-        <w:t>’ while computing the shortest paths at every iteration. Matrix ‘l’ is used to perform the computations and results are written out into ‘</w:t>
-      </w:r>
-      <w:proofErr w:type="spellStart"/>
-      <w:r>
-        <w:rPr>
-          <w:rFonts w:asciiTheme="minorHAnsi" w:hAnsiTheme="minorHAnsi" w:cs="Menlo"/>
-          <w:color w:val="000000" w:themeColor="text1"/>
-          <w:sz w:val="22"/>
-          <w:szCs w:val="22"/>
-        </w:rPr>
-        <w:t>lnew</w:t>
-      </w:r>
-      <w:proofErr w:type="spellEnd"/>
-      <w:r>
-        <w:rPr>
-          <w:rFonts w:asciiTheme="minorHAnsi" w:hAnsiTheme="minorHAnsi" w:cs="Menlo"/>
-          <w:color w:val="000000" w:themeColor="text1"/>
-          <w:sz w:val="22"/>
-          <w:szCs w:val="22"/>
-        </w:rPr>
-        <w:t>’. At the end of each iteration, the entire new matrix ‘</w:t>
-      </w:r>
-      <w:proofErr w:type="spellStart"/>
-      <w:r>
-        <w:rPr>
-          <w:rFonts w:asciiTheme="minorHAnsi" w:hAnsiTheme="minorHAnsi" w:cs="Menlo"/>
-          <w:color w:val="000000" w:themeColor="text1"/>
-          <w:sz w:val="22"/>
-          <w:szCs w:val="22"/>
-        </w:rPr>
-        <w:t>lnew</w:t>
-      </w:r>
-      <w:proofErr w:type="spellEnd"/>
-      <w:r>
-        <w:rPr>
-          <w:rFonts w:asciiTheme="minorHAnsi" w:hAnsiTheme="minorHAnsi" w:cs="Menlo"/>
-          <w:color w:val="000000" w:themeColor="text1"/>
-          <w:sz w:val="22"/>
-          <w:szCs w:val="22"/>
-        </w:rPr>
-        <w:t>’ is copied into ‘l’. We eliminated this by using ‘l’ and ‘</w:t>
-      </w:r>
-      <w:proofErr w:type="spellStart"/>
-      <w:r>
-        <w:rPr>
-          <w:rFonts w:asciiTheme="minorHAnsi" w:hAnsiTheme="minorHAnsi" w:cs="Menlo"/>
-          <w:color w:val="000000" w:themeColor="text1"/>
-          <w:sz w:val="22"/>
-          <w:szCs w:val="22"/>
-        </w:rPr>
-        <w:t>lnew</w:t>
-      </w:r>
-      <w:proofErr w:type="spellEnd"/>
-      <w:r>
-        <w:rPr>
-          <w:rFonts w:asciiTheme="minorHAnsi" w:hAnsiTheme="minorHAnsi" w:cs="Menlo"/>
-          <w:color w:val="000000" w:themeColor="text1"/>
-          <w:sz w:val="22"/>
-          <w:szCs w:val="22"/>
-        </w:rPr>
-        <w:t>’ swapping roles of ‘l’ and ‘</w:t>
-      </w:r>
-      <w:proofErr w:type="spellStart"/>
-      <w:r>
-        <w:rPr>
-          <w:rFonts w:asciiTheme="minorHAnsi" w:hAnsiTheme="minorHAnsi" w:cs="Menlo"/>
-          <w:color w:val="000000" w:themeColor="text1"/>
-          <w:sz w:val="22"/>
-          <w:szCs w:val="22"/>
-        </w:rPr>
-        <w:t>lnew</w:t>
-      </w:r>
-      <w:proofErr w:type="spellEnd"/>
-      <w:r>
-        <w:rPr>
-          <w:rFonts w:asciiTheme="minorHAnsi" w:hAnsiTheme="minorHAnsi" w:cs="Menlo"/>
-          <w:color w:val="000000" w:themeColor="text1"/>
-          <w:sz w:val="22"/>
-          <w:szCs w:val="22"/>
-        </w:rPr>
-        <w:t>’ in every iteration, among being the input matrix and being the matrix where results are written out respectively.</w:t>
-      </w:r>
-      <w:r>
-        <w:rPr>
-          <w:rFonts w:asciiTheme="minorHAnsi" w:hAnsiTheme="minorHAnsi" w:cs="Menlo"/>
-          <w:color w:val="000000" w:themeColor="text1"/>
-          <w:sz w:val="22"/>
-          <w:szCs w:val="22"/>
-        </w:rPr>
-        <w:t xml:space="preserve"> </w:t>
-      </w:r>
-    </w:p>
-    <w:p>
-      <w:pPr>
-        <w:pStyle w:val="HTMLPreformatted"/>
-        <w:rPr>
-          <w:rFonts w:asciiTheme="minorHAnsi" w:hAnsiTheme="minorHAnsi" w:cs="Menlo"/>
-          <w:color w:val="000000" w:themeColor="text1"/>
-          <w:sz w:val="22"/>
-          <w:szCs w:val="22"/>
-        </w:rPr>
-      </w:pPr>
-      <w:r>
-        <w:rPr>
-          <w:rFonts w:asciiTheme="minorHAnsi" w:hAnsiTheme="minorHAnsi" w:cs="Menlo"/>
-          <w:b/>
-          <w:color w:val="000000" w:themeColor="text1"/>
-          <w:sz w:val="22"/>
-          <w:szCs w:val="22"/>
-        </w:rPr>
-        <w:t>Note:</w:t>
-      </w:r>
-      <w:r>
-        <w:rPr>
-          <w:rFonts w:asciiTheme="minorHAnsi" w:hAnsiTheme="minorHAnsi" w:cs="Menlo"/>
-          <w:color w:val="000000" w:themeColor="text1"/>
-          <w:sz w:val="22"/>
-          <w:szCs w:val="22"/>
-        </w:rPr>
-        <w:t xml:space="preserve"> </w:t>
-      </w:r>
-      <w:r>
-        <w:rPr>
-          <w:rFonts w:asciiTheme="minorHAnsi" w:hAnsiTheme="minorHAnsi" w:cs="Menlo"/>
-          <w:color w:val="000000" w:themeColor="text1"/>
-          <w:sz w:val="22"/>
-          <w:szCs w:val="22"/>
-        </w:rPr>
-        <w:t xml:space="preserve">After the end of all iterations, the function expects to produce results in matrix ‘l’. Hence, if we terminate in an </w:t>
-      </w:r>
-      <w:proofErr w:type="spellStart"/>
-      <w:r>
-        <w:rPr>
-          <w:rFonts w:asciiTheme="minorHAnsi" w:hAnsiTheme="minorHAnsi" w:cs="Menlo"/>
-          <w:color w:val="000000" w:themeColor="text1"/>
-          <w:sz w:val="22"/>
-          <w:szCs w:val="22"/>
-        </w:rPr>
-        <w:t>odd</w:t>
-      </w:r>
-      <w:r>
-        <w:rPr>
-          <w:rFonts w:asciiTheme="minorHAnsi" w:hAnsiTheme="minorHAnsi" w:cs="Menlo"/>
-          <w:color w:val="000000" w:themeColor="text1"/>
-          <w:sz w:val="22"/>
-          <w:szCs w:val="22"/>
-          <w:vertAlign w:val="superscript"/>
-        </w:rPr>
-        <w:t>th</w:t>
-      </w:r>
-      <w:proofErr w:type="spellEnd"/>
-      <w:r>
-        <w:rPr>
-          <w:rFonts w:asciiTheme="minorHAnsi" w:hAnsiTheme="minorHAnsi" w:cs="Menlo"/>
-          <w:color w:val="000000" w:themeColor="text1"/>
-          <w:sz w:val="22"/>
-          <w:szCs w:val="22"/>
-        </w:rPr>
-        <w:t xml:space="preserve"> iteration</w:t>
-      </w:r>
-      <w:r>
-        <w:rPr>
-          <w:rFonts w:asciiTheme="minorHAnsi" w:hAnsiTheme="minorHAnsi" w:cs="Menlo"/>
-          <w:color w:val="000000" w:themeColor="text1"/>
-          <w:sz w:val="22"/>
-          <w:szCs w:val="22"/>
-        </w:rPr>
-        <w:t xml:space="preserve">, we need to perform one </w:t>
-      </w:r>
-      <w:proofErr w:type="spellStart"/>
-      <w:r>
-        <w:rPr>
-          <w:rFonts w:asciiTheme="minorHAnsi" w:hAnsiTheme="minorHAnsi" w:cs="Menlo"/>
-          <w:color w:val="000000" w:themeColor="text1"/>
-          <w:sz w:val="22"/>
-          <w:szCs w:val="22"/>
-        </w:rPr>
-        <w:t>memcpy</w:t>
-      </w:r>
-      <w:proofErr w:type="spellEnd"/>
-      <w:r>
-        <w:rPr>
-          <w:rFonts w:asciiTheme="minorHAnsi" w:hAnsiTheme="minorHAnsi" w:cs="Menlo"/>
-          <w:color w:val="000000" w:themeColor="text1"/>
-          <w:sz w:val="22"/>
-          <w:szCs w:val="22"/>
-        </w:rPr>
-        <w:t xml:space="preserve"> of ‘</w:t>
-      </w:r>
-      <w:proofErr w:type="spellStart"/>
-      <w:r>
-        <w:rPr>
-          <w:rFonts w:asciiTheme="minorHAnsi" w:hAnsiTheme="minorHAnsi" w:cs="Menlo"/>
-          <w:color w:val="000000" w:themeColor="text1"/>
-          <w:sz w:val="22"/>
-          <w:szCs w:val="22"/>
-        </w:rPr>
-        <w:t>lnew</w:t>
-      </w:r>
-      <w:proofErr w:type="spellEnd"/>
-      <w:r>
-        <w:rPr>
-          <w:rFonts w:asciiTheme="minorHAnsi" w:hAnsiTheme="minorHAnsi" w:cs="Menlo"/>
-          <w:color w:val="000000" w:themeColor="text1"/>
-          <w:sz w:val="22"/>
-          <w:szCs w:val="22"/>
-        </w:rPr>
-        <w:t>’ back into ‘l’.</w:t>
-      </w:r>
-    </w:p>
-    <w:p>
-      <w:pPr>
-        <w:pStyle w:val="HTMLPreformatted"/>
-        <w:rPr>
-          <w:rFonts w:asciiTheme="minorHAnsi" w:hAnsiTheme="minorHAnsi" w:cs="Menlo"/>
-          <w:b/>
-          <w:color w:val="000000" w:themeColor="text1"/>
-          <w:sz w:val="22"/>
-          <w:szCs w:val="22"/>
-        </w:rPr>
-      </w:pPr>
-    </w:p>
-    <w:p>
-      <w:pPr>
-        <w:pStyle w:val="HTMLPreformatted"/>
-        <w:rPr>
-          <w:rFonts w:asciiTheme="minorHAnsi" w:hAnsiTheme="minorHAnsi" w:cs="Menlo"/>
-          <w:b/>
-          <w:color w:val="000000" w:themeColor="text1"/>
-          <w:sz w:val="22"/>
-          <w:szCs w:val="22"/>
-        </w:rPr>
-      </w:pPr>
-      <w:r>
-        <w:rPr>
-          <w:rFonts w:asciiTheme="minorHAnsi" w:hAnsiTheme="minorHAnsi" w:cs="Menlo"/>
-          <w:b/>
-          <w:color w:val="000000" w:themeColor="text1"/>
-          <w:sz w:val="22"/>
-          <w:szCs w:val="22"/>
-        </w:rPr>
-        <w:t>Code Snippet</w:t>
-      </w:r>
-    </w:p>
-    <w:p>
-      <w:pPr>
-        <w:widowControl w:val="0"/>
-        <w:tabs>
-          <w:tab w:val="left" w:pos="529"/>
-        </w:tabs>
-        <w:autoSpaceDE w:val="0"/>
-        <w:autoSpaceDN w:val="0"/>
-        <w:adjustRightInd w:val="0"/>
-        <w:rPr>
-          <w:rFonts w:cs="Menlo"/>
-          <w:color w:val="000000" w:themeColor="text1"/>
-          <w:sz w:val="22"/>
-          <w:szCs w:val="22"/>
-        </w:rPr>
-      </w:pPr>
-      <w:proofErr w:type="spellStart"/>
-      <w:r>
-        <w:rPr>
-          <w:rFonts w:cs="Menlo"/>
-          <w:color w:val="000000" w:themeColor="text1"/>
-          <w:sz w:val="22"/>
-          <w:szCs w:val="22"/>
-        </w:rPr>
-        <w:t>int</w:t>
-      </w:r>
-      <w:proofErr w:type="spellEnd"/>
-      <w:r>
-        <w:rPr>
-          <w:rFonts w:cs="Menlo"/>
-          <w:color w:val="000000" w:themeColor="text1"/>
-          <w:sz w:val="22"/>
-          <w:szCs w:val="22"/>
-        </w:rPr>
-        <w:t xml:space="preserve">* restrict </w:t>
-      </w:r>
-      <w:proofErr w:type="spellStart"/>
-      <w:r>
-        <w:rPr>
-          <w:rFonts w:cs="Menlo"/>
-          <w:color w:val="000000" w:themeColor="text1"/>
-          <w:sz w:val="22"/>
-          <w:szCs w:val="22"/>
-        </w:rPr>
-        <w:t>lnew</w:t>
-      </w:r>
-      <w:proofErr w:type="spellEnd"/>
-      <w:r>
-        <w:rPr>
-          <w:rFonts w:cs="Menlo"/>
-          <w:color w:val="000000" w:themeColor="text1"/>
-          <w:sz w:val="22"/>
-          <w:szCs w:val="22"/>
-        </w:rPr>
-        <w:t xml:space="preserve"> = (</w:t>
-      </w:r>
-      <w:proofErr w:type="spellStart"/>
-      <w:r>
-        <w:rPr>
-          <w:rFonts w:cs="Menlo"/>
-          <w:color w:val="000000" w:themeColor="text1"/>
-          <w:sz w:val="22"/>
-          <w:szCs w:val="22"/>
-        </w:rPr>
-        <w:t>int</w:t>
-      </w:r>
-      <w:proofErr w:type="spellEnd"/>
-      <w:r>
-        <w:rPr>
-          <w:rFonts w:cs="Menlo"/>
-          <w:color w:val="000000" w:themeColor="text1"/>
-          <w:sz w:val="22"/>
-          <w:szCs w:val="22"/>
-        </w:rPr>
-        <w:t xml:space="preserve">*) </w:t>
-      </w:r>
-      <w:proofErr w:type="spellStart"/>
-      <w:proofErr w:type="gramStart"/>
-      <w:r>
-        <w:rPr>
-          <w:rFonts w:cs="Menlo"/>
-          <w:color w:val="000000" w:themeColor="text1"/>
-          <w:sz w:val="22"/>
-          <w:szCs w:val="22"/>
-        </w:rPr>
-        <w:t>calloc</w:t>
-      </w:r>
-      <w:proofErr w:type="spellEnd"/>
-      <w:r>
-        <w:rPr>
-          <w:rFonts w:cs="Menlo"/>
-          <w:color w:val="000000" w:themeColor="text1"/>
-          <w:sz w:val="22"/>
-          <w:szCs w:val="22"/>
-        </w:rPr>
-        <w:t>(</w:t>
-      </w:r>
-      <w:proofErr w:type="gramEnd"/>
-      <w:r>
-        <w:rPr>
-          <w:rFonts w:cs="Menlo"/>
-          <w:color w:val="000000" w:themeColor="text1"/>
-          <w:sz w:val="22"/>
-          <w:szCs w:val="22"/>
-        </w:rPr>
-        <w:t xml:space="preserve">n*n, </w:t>
-      </w:r>
-      <w:proofErr w:type="spellStart"/>
-      <w:r>
-        <w:rPr>
-          <w:rFonts w:cs="Menlo"/>
-          <w:color w:val="000000" w:themeColor="text1"/>
-          <w:sz w:val="22"/>
-          <w:szCs w:val="22"/>
-        </w:rPr>
-        <w:t>sizeof</w:t>
-      </w:r>
-      <w:proofErr w:type="spellEnd"/>
-      <w:r>
-        <w:rPr>
-          <w:rFonts w:cs="Menlo"/>
-          <w:color w:val="000000" w:themeColor="text1"/>
-          <w:sz w:val="22"/>
-          <w:szCs w:val="22"/>
-        </w:rPr>
-        <w:t>(</w:t>
-      </w:r>
-      <w:proofErr w:type="spellStart"/>
-      <w:r>
-        <w:rPr>
-          <w:rFonts w:cs="Menlo"/>
-          <w:color w:val="000000" w:themeColor="text1"/>
-          <w:sz w:val="22"/>
-          <w:szCs w:val="22"/>
-        </w:rPr>
-        <w:t>int</w:t>
-      </w:r>
-      <w:proofErr w:type="spellEnd"/>
-      <w:r>
-        <w:rPr>
-          <w:rFonts w:cs="Menlo"/>
-          <w:color w:val="000000" w:themeColor="text1"/>
-          <w:sz w:val="22"/>
-          <w:szCs w:val="22"/>
-        </w:rPr>
-        <w:t>));</w:t>
-      </w:r>
-    </w:p>
-    <w:p>
-      <w:pPr>
-        <w:widowControl w:val="0"/>
-        <w:tabs>
-          <w:tab w:val="left" w:pos="529"/>
-        </w:tabs>
-        <w:autoSpaceDE w:val="0"/>
-        <w:autoSpaceDN w:val="0"/>
-        <w:adjustRightInd w:val="0"/>
-        <w:rPr>
-          <w:rFonts w:cs="Menlo"/>
-          <w:color w:val="000000" w:themeColor="text1"/>
-          <w:sz w:val="22"/>
-          <w:szCs w:val="22"/>
-        </w:rPr>
-      </w:pPr>
-      <w:r>
-        <w:rPr>
-          <w:rFonts w:cs="Menlo"/>
-          <w:color w:val="000000" w:themeColor="text1"/>
-          <w:sz w:val="22"/>
-          <w:szCs w:val="22"/>
-        </w:rPr>
-        <w:t xml:space="preserve">    </w:t>
-      </w:r>
-      <w:proofErr w:type="spellStart"/>
-      <w:r>
-        <w:rPr>
-          <w:rFonts w:cs="Menlo"/>
-          <w:color w:val="000000" w:themeColor="text1"/>
-          <w:sz w:val="22"/>
-          <w:szCs w:val="22"/>
-        </w:rPr>
-        <w:t>int</w:t>
-      </w:r>
-      <w:proofErr w:type="spellEnd"/>
-      <w:r>
-        <w:rPr>
-          <w:rFonts w:cs="Menlo"/>
-          <w:color w:val="000000" w:themeColor="text1"/>
-          <w:sz w:val="22"/>
-          <w:szCs w:val="22"/>
-        </w:rPr>
-        <w:t xml:space="preserve"> flag = 1;</w:t>
-      </w:r>
-    </w:p>
-    <w:p>
-      <w:pPr>
-        <w:widowControl w:val="0"/>
-        <w:tabs>
-          <w:tab w:val="left" w:pos="529"/>
-        </w:tabs>
-        <w:autoSpaceDE w:val="0"/>
-        <w:autoSpaceDN w:val="0"/>
-        <w:adjustRightInd w:val="0"/>
-        <w:rPr>
-          <w:rFonts w:cs="Menlo"/>
-          <w:color w:val="000000" w:themeColor="text1"/>
-          <w:sz w:val="22"/>
-          <w:szCs w:val="22"/>
-        </w:rPr>
-      </w:pPr>
-      <w:r>
-        <w:rPr>
-          <w:rFonts w:cs="Menlo"/>
-          <w:color w:val="000000" w:themeColor="text1"/>
-          <w:sz w:val="22"/>
-          <w:szCs w:val="22"/>
-        </w:rPr>
-        <w:t xml:space="preserve">    for (</w:t>
-      </w:r>
-      <w:proofErr w:type="spellStart"/>
-      <w:r>
-        <w:rPr>
-          <w:rFonts w:cs="Menlo"/>
-          <w:color w:val="000000" w:themeColor="text1"/>
-          <w:sz w:val="22"/>
-          <w:szCs w:val="22"/>
-        </w:rPr>
-        <w:t>int</w:t>
-      </w:r>
-      <w:proofErr w:type="spellEnd"/>
-      <w:r>
-        <w:rPr>
-          <w:rFonts w:cs="Menlo"/>
-          <w:color w:val="000000" w:themeColor="text1"/>
-          <w:sz w:val="22"/>
-          <w:szCs w:val="22"/>
-        </w:rPr>
-        <w:t xml:space="preserve"> done = 0</w:t>
-      </w:r>
-      <w:proofErr w:type="gramStart"/>
-      <w:r>
-        <w:rPr>
-          <w:rFonts w:cs="Menlo"/>
-          <w:color w:val="000000" w:themeColor="text1"/>
-          <w:sz w:val="22"/>
-          <w:szCs w:val="22"/>
-        </w:rPr>
-        <w:t>; !done</w:t>
-      </w:r>
-      <w:proofErr w:type="gramEnd"/>
-      <w:r>
-        <w:rPr>
-          <w:rFonts w:cs="Menlo"/>
-          <w:color w:val="000000" w:themeColor="text1"/>
-          <w:sz w:val="22"/>
-          <w:szCs w:val="22"/>
-        </w:rPr>
-        <w:t>; ) {</w:t>
-      </w:r>
-    </w:p>
-    <w:p>
-      <w:pPr>
-        <w:widowControl w:val="0"/>
-        <w:tabs>
-          <w:tab w:val="left" w:pos="529"/>
-        </w:tabs>
-        <w:autoSpaceDE w:val="0"/>
-        <w:autoSpaceDN w:val="0"/>
-        <w:adjustRightInd w:val="0"/>
-        <w:rPr>
-          <w:rFonts w:cs="Menlo"/>
-          <w:color w:val="000000" w:themeColor="text1"/>
-          <w:sz w:val="22"/>
-          <w:szCs w:val="22"/>
-        </w:rPr>
-      </w:pPr>
-      <w:r>
-        <w:rPr>
-          <w:rFonts w:cs="Menlo"/>
-          <w:color w:val="000000" w:themeColor="text1"/>
-          <w:sz w:val="22"/>
-          <w:szCs w:val="22"/>
-        </w:rPr>
-        <w:t xml:space="preserve">        done = </w:t>
-      </w:r>
-      <w:proofErr w:type="gramStart"/>
-      <w:r>
-        <w:rPr>
-          <w:rFonts w:cs="Menlo"/>
-          <w:color w:val="000000" w:themeColor="text1"/>
-          <w:sz w:val="22"/>
-          <w:szCs w:val="22"/>
-        </w:rPr>
-        <w:t>flag ?</w:t>
-      </w:r>
-      <w:proofErr w:type="gramEnd"/>
-      <w:r>
-        <w:rPr>
-          <w:rFonts w:cs="Menlo"/>
-          <w:color w:val="000000" w:themeColor="text1"/>
-          <w:sz w:val="22"/>
-          <w:szCs w:val="22"/>
-        </w:rPr>
-        <w:t xml:space="preserve"> square(n, l, </w:t>
-      </w:r>
-      <w:proofErr w:type="spellStart"/>
-      <w:r>
-        <w:rPr>
-          <w:rFonts w:cs="Menlo"/>
-          <w:color w:val="000000" w:themeColor="text1"/>
-          <w:sz w:val="22"/>
-          <w:szCs w:val="22"/>
-        </w:rPr>
-        <w:t>lnew</w:t>
-      </w:r>
-      <w:proofErr w:type="spellEnd"/>
-      <w:r>
-        <w:rPr>
-          <w:rFonts w:cs="Menlo"/>
-          <w:color w:val="000000" w:themeColor="text1"/>
-          <w:sz w:val="22"/>
-          <w:szCs w:val="22"/>
-        </w:rPr>
-        <w:t xml:space="preserve">) : square(n, </w:t>
-      </w:r>
-      <w:proofErr w:type="spellStart"/>
-      <w:r>
-        <w:rPr>
-          <w:rFonts w:cs="Menlo"/>
-          <w:color w:val="000000" w:themeColor="text1"/>
-          <w:sz w:val="22"/>
-          <w:szCs w:val="22"/>
-        </w:rPr>
-        <w:t>lnew</w:t>
-      </w:r>
-      <w:proofErr w:type="spellEnd"/>
-      <w:r>
-        <w:rPr>
-          <w:rFonts w:cs="Menlo"/>
-          <w:color w:val="000000" w:themeColor="text1"/>
-          <w:sz w:val="22"/>
-          <w:szCs w:val="22"/>
-        </w:rPr>
-        <w:t>, l);</w:t>
-      </w:r>
-    </w:p>
-    <w:p>
-      <w:pPr>
-        <w:widowControl w:val="0"/>
-        <w:tabs>
-          <w:tab w:val="left" w:pos="529"/>
-        </w:tabs>
-        <w:autoSpaceDE w:val="0"/>
-        <w:autoSpaceDN w:val="0"/>
-        <w:adjustRightInd w:val="0"/>
-        <w:rPr>
-          <w:rFonts w:cs="Menlo"/>
-          <w:color w:val="000000" w:themeColor="text1"/>
-          <w:sz w:val="22"/>
-          <w:szCs w:val="22"/>
-        </w:rPr>
-      </w:pPr>
-      <w:r>
-        <w:rPr>
-          <w:rFonts w:cs="Menlo"/>
-          <w:color w:val="000000" w:themeColor="text1"/>
-          <w:sz w:val="22"/>
-          <w:szCs w:val="22"/>
-        </w:rPr>
-        <w:t xml:space="preserve">        flag </w:t>
-      </w:r>
-      <w:proofErr w:type="gramStart"/>
-      <w:r>
-        <w:rPr>
-          <w:rFonts w:cs="Menlo"/>
-          <w:color w:val="000000" w:themeColor="text1"/>
-          <w:sz w:val="22"/>
-          <w:szCs w:val="22"/>
-        </w:rPr>
-        <w:t>= !flag</w:t>
-      </w:r>
-      <w:proofErr w:type="gramEnd"/>
-      <w:r>
-        <w:rPr>
-          <w:rFonts w:cs="Menlo"/>
-          <w:color w:val="000000" w:themeColor="text1"/>
-          <w:sz w:val="22"/>
-          <w:szCs w:val="22"/>
-        </w:rPr>
-        <w:t>;</w:t>
-      </w:r>
-    </w:p>
-    <w:p>
-      <w:pPr>
-        <w:widowControl w:val="0"/>
-        <w:tabs>
-          <w:tab w:val="left" w:pos="529"/>
-        </w:tabs>
-        <w:autoSpaceDE w:val="0"/>
-        <w:autoSpaceDN w:val="0"/>
-        <w:adjustRightInd w:val="0"/>
-        <w:rPr>
-          <w:rFonts w:cs="Menlo"/>
-          <w:color w:val="000000" w:themeColor="text1"/>
-          <w:sz w:val="22"/>
-          <w:szCs w:val="22"/>
-        </w:rPr>
-      </w:pPr>
-      <w:r>
-        <w:rPr>
-          <w:rFonts w:cs="Menlo"/>
-          <w:color w:val="000000" w:themeColor="text1"/>
-          <w:sz w:val="22"/>
-          <w:szCs w:val="22"/>
-        </w:rPr>
-        <w:t xml:space="preserve">    }</w:t>
-      </w:r>
-    </w:p>
-    <w:p>
-      <w:pPr>
-        <w:widowControl w:val="0"/>
-        <w:tabs>
-          <w:tab w:val="left" w:pos="529"/>
-        </w:tabs>
-        <w:autoSpaceDE w:val="0"/>
-        <w:autoSpaceDN w:val="0"/>
-        <w:adjustRightInd w:val="0"/>
-        <w:rPr>
-          <w:rFonts w:cs="Menlo"/>
-          <w:color w:val="000000" w:themeColor="text1"/>
-          <w:sz w:val="22"/>
-          <w:szCs w:val="22"/>
-        </w:rPr>
-      </w:pPr>
-      <w:r>
-        <w:rPr>
-          <w:rFonts w:cs="Menlo"/>
-          <w:color w:val="000000" w:themeColor="text1"/>
-          <w:sz w:val="22"/>
-          <w:szCs w:val="22"/>
-        </w:rPr>
-        <w:t xml:space="preserve">    if</w:t>
-      </w:r>
-      <w:proofErr w:type="gramStart"/>
-      <w:r>
-        <w:rPr>
-          <w:rFonts w:cs="Menlo"/>
-          <w:color w:val="000000" w:themeColor="text1"/>
-          <w:sz w:val="22"/>
-          <w:szCs w:val="22"/>
-        </w:rPr>
-        <w:t>(!flag</w:t>
-      </w:r>
-      <w:proofErr w:type="gramEnd"/>
-      <w:r>
-        <w:rPr>
-          <w:rFonts w:cs="Menlo"/>
-          <w:color w:val="000000" w:themeColor="text1"/>
-          <w:sz w:val="22"/>
-          <w:szCs w:val="22"/>
-        </w:rPr>
-        <w:t>) {</w:t>
-      </w:r>
-    </w:p>
-    <w:p>
-      <w:pPr>
-        <w:widowControl w:val="0"/>
-        <w:tabs>
-          <w:tab w:val="left" w:pos="529"/>
-        </w:tabs>
-        <w:autoSpaceDE w:val="0"/>
-        <w:autoSpaceDN w:val="0"/>
-        <w:adjustRightInd w:val="0"/>
-        <w:rPr>
-          <w:rFonts w:cs="Menlo"/>
-          <w:color w:val="000000" w:themeColor="text1"/>
-          <w:sz w:val="22"/>
-          <w:szCs w:val="22"/>
-        </w:rPr>
-      </w:pPr>
-      <w:r>
-        <w:rPr>
-          <w:rFonts w:cs="Menlo"/>
-          <w:color w:val="000000" w:themeColor="text1"/>
-          <w:sz w:val="22"/>
-          <w:szCs w:val="22"/>
-        </w:rPr>
-        <w:t xml:space="preserve">        </w:t>
-      </w:r>
-      <w:proofErr w:type="spellStart"/>
-      <w:proofErr w:type="gramStart"/>
-      <w:r>
-        <w:rPr>
-          <w:rFonts w:cs="Menlo"/>
-          <w:color w:val="000000" w:themeColor="text1"/>
-          <w:sz w:val="22"/>
-          <w:szCs w:val="22"/>
-        </w:rPr>
-        <w:t>memcpy</w:t>
-      </w:r>
-      <w:proofErr w:type="spellEnd"/>
-      <w:r>
-        <w:rPr>
-          <w:rFonts w:cs="Menlo"/>
-          <w:color w:val="000000" w:themeColor="text1"/>
-          <w:sz w:val="22"/>
-          <w:szCs w:val="22"/>
-        </w:rPr>
-        <w:t>(</w:t>
-      </w:r>
-      <w:proofErr w:type="gramEnd"/>
-      <w:r>
-        <w:rPr>
-          <w:rFonts w:cs="Menlo"/>
-          <w:color w:val="000000" w:themeColor="text1"/>
-          <w:sz w:val="22"/>
-          <w:szCs w:val="22"/>
-        </w:rPr>
-        <w:t xml:space="preserve">l, </w:t>
-      </w:r>
-      <w:proofErr w:type="spellStart"/>
-      <w:r>
-        <w:rPr>
-          <w:rFonts w:cs="Menlo"/>
-          <w:color w:val="000000" w:themeColor="text1"/>
-          <w:sz w:val="22"/>
-          <w:szCs w:val="22"/>
-        </w:rPr>
-        <w:t>lnew</w:t>
-      </w:r>
-      <w:proofErr w:type="spellEnd"/>
-      <w:r>
-        <w:rPr>
-          <w:rFonts w:cs="Menlo"/>
-          <w:color w:val="000000" w:themeColor="text1"/>
-          <w:sz w:val="22"/>
-          <w:szCs w:val="22"/>
-        </w:rPr>
-        <w:t xml:space="preserve">, n*n * </w:t>
-      </w:r>
-      <w:proofErr w:type="spellStart"/>
-      <w:r>
-        <w:rPr>
-          <w:rFonts w:cs="Menlo"/>
-          <w:color w:val="000000" w:themeColor="text1"/>
-          <w:sz w:val="22"/>
-          <w:szCs w:val="22"/>
-        </w:rPr>
-        <w:t>sizeof</w:t>
-      </w:r>
-      <w:proofErr w:type="spellEnd"/>
-      <w:r>
-        <w:rPr>
-          <w:rFonts w:cs="Menlo"/>
-          <w:color w:val="000000" w:themeColor="text1"/>
-          <w:sz w:val="22"/>
-          <w:szCs w:val="22"/>
-        </w:rPr>
-        <w:t>(</w:t>
-      </w:r>
-      <w:proofErr w:type="spellStart"/>
-      <w:r>
-        <w:rPr>
-          <w:rFonts w:cs="Menlo"/>
-          <w:color w:val="000000" w:themeColor="text1"/>
-          <w:sz w:val="22"/>
-          <w:szCs w:val="22"/>
-        </w:rPr>
-        <w:t>int</w:t>
-      </w:r>
-      <w:proofErr w:type="spellEnd"/>
-      <w:r>
-        <w:rPr>
-          <w:rFonts w:cs="Menlo"/>
-          <w:color w:val="000000" w:themeColor="text1"/>
-          <w:sz w:val="22"/>
-          <w:szCs w:val="22"/>
-        </w:rPr>
-        <w:t>));</w:t>
-      </w:r>
-    </w:p>
-    <w:p>
-      <w:pPr>
-        <w:pStyle w:val="HTMLPreformatted"/>
-        <w:rPr>
-          <w:rFonts w:asciiTheme="minorHAnsi" w:hAnsiTheme="minorHAnsi" w:cs="Menlo"/>
-          <w:color w:val="000000" w:themeColor="text1"/>
-          <w:sz w:val="22"/>
-          <w:szCs w:val="22"/>
-        </w:rPr>
-      </w:pPr>
-      <w:r>
-        <w:rPr>
-          <w:rFonts w:asciiTheme="minorHAnsi" w:hAnsiTheme="minorHAnsi" w:cs="Menlo"/>
-          <w:color w:val="000000" w:themeColor="text1"/>
-          <w:sz w:val="22"/>
-          <w:szCs w:val="22"/>
-        </w:rPr>
-        <w:t xml:space="preserve">    }</w:t>
-      </w:r>
-    </w:p>
-    <w:p>
-      <w:pPr>
-        <w:pStyle w:val="HTMLPreformatted"/>
-        <w:rPr>
-          <w:rFonts w:asciiTheme="minorHAnsi" w:hAnsiTheme="minorHAnsi" w:cs="Menlo"/>
-          <w:color w:val="000000" w:themeColor="text1"/>
-          <w:sz w:val="22"/>
-          <w:szCs w:val="22"/>
-        </w:rPr>
-      </w:pPr>
-    </w:p>
-    <w:p>
-      <w:pPr>
-        <w:pStyle w:val="HTMLPreformatted"/>
+          <w:rFonts w:asciiTheme="minorHAnsi" w:hAnsiTheme="minorHAnsi"/>
+          <w:color w:val="000000" w:themeColor="text1"/>
+          <w:sz w:val="22"/>
+          <w:szCs w:val="22"/>
+        </w:rPr>
+        <w:t xml:space="preserve">/MPI based blocked access with </w:t>
+      </w:r>
+      <w:r>
         <w:rPr>
           <w:rFonts w:asciiTheme="minorHAnsi" w:hAnsiTheme="minorHAnsi"/>
           <w:b/>
@@ -4440,19 +6096,17 @@
           <w:sz w:val="22"/>
           <w:szCs w:val="22"/>
         </w:rPr>
-      </w:pPr>
-      <w:r>
-        <w:rPr>
-          <w:rFonts w:asciiTheme="minorHAnsi" w:hAnsiTheme="minorHAnsi" w:cs="Menlo"/>
-          <w:b/>
-          <w:color w:val="000000" w:themeColor="text1"/>
-          <w:sz w:val="22"/>
-          <w:szCs w:val="22"/>
-        </w:rPr>
-        <w:t>Copy Optimization</w:t>
-      </w:r>
-      <w:bookmarkStart w:id="0" w:name="_GoBack"/>
-      <w:bookmarkEnd w:id="0"/>
+        <w:t>block level copy optimizations</w:t>
+      </w:r>
+      <w:r>
+        <w:rPr>
+          <w:rFonts w:asciiTheme="minorHAnsi" w:hAnsiTheme="minorHAnsi"/>
+          <w:color w:val="000000" w:themeColor="text1"/>
+          <w:sz w:val="22"/>
+          <w:szCs w:val="22"/>
+        </w:rPr>
+        <w:t xml:space="preserve"> for each processor.</w:t>
+      </w:r>
     </w:p>
     <w:sectPr>
       <w:pgSz w:w="12240" w:h="15840"/>
@@ -4505,6 +6159,96 @@
 <file path=word/numbering.xml><?xml version="1.0" encoding="utf-8"?>
 <w:numbering xmlns:wpc="http://schemas.microsoft.com/office/word/2010/wordprocessingCanvas" xmlns:mo="http://schemas.microsoft.com/office/mac/office/2008/main" xmlns:mc="http://schemas.openxmlformats.org/markup-compatibility/2006" xmlns:mv="urn:schemas-microsoft-com:mac:vml" xmlns:o="urn:schemas-microsoft-com:office:office" xmlns:r="http://schemas.openxmlformats.org/officeDocument/2006/relationships" xmlns:m="http://schemas.openxmlformats.org/officeDocument/2006/math" xmlns:v="urn:schemas-microsoft-com:vml" xmlns:wp14="http://schemas.microsoft.com/office/word/2010/wordprocessingDrawing" xmlns:wp="http://schemas.openxmlformats.org/drawingml/2006/wordprocessingDrawing" xmlns:w10="urn:schemas-microsoft-com:office:word" xmlns:w="http://schemas.openxmlformats.org/wordprocessingml/2006/main" xmlns:w14="http://schemas.microsoft.com/office/word/2010/wordml" xmlns:w15="http://schemas.microsoft.com/office/word/2012/wordml" xmlns:wpg="http://schemas.microsoft.com/office/word/2010/wordprocessingGroup" xmlns:wpi="http://schemas.microsoft.com/office/word/2010/wordprocessingInk" xmlns:wne="http://schemas.microsoft.com/office/word/2006/wordml" xmlns:wps="http://schemas.microsoft.com/office/word/2010/wordprocessingShape" mc:Ignorable="w14 w15 wp14">
   <w:abstractNum w:abstractNumId="0">
+    <w:nsid w:val="129C11F4"/>
+    <w:multiLevelType w:val="hybridMultilevel"/>
+    <w:tmpl w:val="FE00ECA2"/>
+    <w:lvl w:ilvl="0" w:tplc="9E105DDA">
+      <w:start w:val="1"/>
+      <w:numFmt w:val="decimal"/>
+      <w:lvlText w:val="%1."/>
+      <w:lvlJc w:val="left"/>
+      <w:pPr>
+        <w:ind w:left="360" w:hanging="360"/>
+      </w:pPr>
+      <w:rPr>
+        <w:rFonts w:hint="default"/>
+        <w:b/>
+      </w:rPr>
+    </w:lvl>
+    <w:lvl w:ilvl="1" w:tplc="04090019" w:tentative="1">
+      <w:start w:val="1"/>
+      <w:numFmt w:val="lowerLetter"/>
+      <w:lvlText w:val="%2."/>
+      <w:lvlJc w:val="left"/>
+      <w:pPr>
+        <w:ind w:left="1080" w:hanging="360"/>
+      </w:pPr>
+    </w:lvl>
+    <w:lvl w:ilvl="2" w:tplc="0409001B" w:tentative="1">
+      <w:start w:val="1"/>
+      <w:numFmt w:val="lowerRoman"/>
+      <w:lvlText w:val="%3."/>
+      <w:lvlJc w:val="right"/>
+      <w:pPr>
+        <w:ind w:left="1800" w:hanging="180"/>
+      </w:pPr>
+    </w:lvl>
+    <w:lvl w:ilvl="3" w:tplc="0409000F" w:tentative="1">
+      <w:start w:val="1"/>
+      <w:numFmt w:val="decimal"/>
+      <w:lvlText w:val="%4."/>
+      <w:lvlJc w:val="left"/>
+      <w:pPr>
+        <w:ind w:left="2520" w:hanging="360"/>
+      </w:pPr>
+    </w:lvl>
+    <w:lvl w:ilvl="4" w:tplc="04090019" w:tentative="1">
+      <w:start w:val="1"/>
+      <w:numFmt w:val="lowerLetter"/>
+      <w:lvlText w:val="%5."/>
+      <w:lvlJc w:val="left"/>
+      <w:pPr>
+        <w:ind w:left="3240" w:hanging="360"/>
+      </w:pPr>
+    </w:lvl>
+    <w:lvl w:ilvl="5" w:tplc="0409001B" w:tentative="1">
+      <w:start w:val="1"/>
+      <w:numFmt w:val="lowerRoman"/>
+      <w:lvlText w:val="%6."/>
+      <w:lvlJc w:val="right"/>
+      <w:pPr>
+        <w:ind w:left="3960" w:hanging="180"/>
+      </w:pPr>
+    </w:lvl>
+    <w:lvl w:ilvl="6" w:tplc="0409000F" w:tentative="1">
+      <w:start w:val="1"/>
+      <w:numFmt w:val="decimal"/>
+      <w:lvlText w:val="%7."/>
+      <w:lvlJc w:val="left"/>
+      <w:pPr>
+        <w:ind w:left="4680" w:hanging="360"/>
+      </w:pPr>
+    </w:lvl>
+    <w:lvl w:ilvl="7" w:tplc="04090019" w:tentative="1">
+      <w:start w:val="1"/>
+      <w:numFmt w:val="lowerLetter"/>
+      <w:lvlText w:val="%8."/>
+      <w:lvlJc w:val="left"/>
+      <w:pPr>
+        <w:ind w:left="5400" w:hanging="360"/>
+      </w:pPr>
+    </w:lvl>
+    <w:lvl w:ilvl="8" w:tplc="0409001B" w:tentative="1">
+      <w:start w:val="1"/>
+      <w:numFmt w:val="lowerRoman"/>
+      <w:lvlText w:val="%9."/>
+      <w:lvlJc w:val="right"/>
+      <w:pPr>
+        <w:ind w:left="6120" w:hanging="180"/>
+      </w:pPr>
+    </w:lvl>
+  </w:abstractNum>
+  <w:abstractNum w:abstractNumId="1">
     <w:nsid w:val="17F703AC"/>
     <w:multiLevelType w:val="hybridMultilevel"/>
     <w:tmpl w:val="0CF2252A"/>
@@ -4593,7 +6337,7 @@
       </w:pPr>
     </w:lvl>
   </w:abstractNum>
-  <w:abstractNum w:abstractNumId="1">
+  <w:abstractNum w:abstractNumId="2">
     <w:nsid w:val="182D2B40"/>
     <w:multiLevelType w:val="hybridMultilevel"/>
     <w:tmpl w:val="8D125A00"/>
@@ -4682,7 +6426,7 @@
       </w:pPr>
     </w:lvl>
   </w:abstractNum>
-  <w:abstractNum w:abstractNumId="2">
+  <w:abstractNum w:abstractNumId="3">
     <w:nsid w:val="1AF5616F"/>
     <w:multiLevelType w:val="hybridMultilevel"/>
     <w:tmpl w:val="8E421E30"/>
@@ -4795,7 +6539,7 @@
       </w:rPr>
     </w:lvl>
   </w:abstractNum>
-  <w:abstractNum w:abstractNumId="3">
+  <w:abstractNum w:abstractNumId="4">
     <w:nsid w:val="212E082A"/>
     <w:multiLevelType w:val="hybridMultilevel"/>
     <w:tmpl w:val="172A238E"/>
@@ -4908,7 +6652,7 @@
       </w:rPr>
     </w:lvl>
   </w:abstractNum>
-  <w:abstractNum w:abstractNumId="4">
+  <w:abstractNum w:abstractNumId="5">
     <w:nsid w:val="38833F0C"/>
     <w:multiLevelType w:val="hybridMultilevel"/>
     <w:tmpl w:val="5E6EF974"/>
@@ -5021,7 +6765,7 @@
       </w:rPr>
     </w:lvl>
   </w:abstractNum>
-  <w:abstractNum w:abstractNumId="5">
+  <w:abstractNum w:abstractNumId="6">
     <w:nsid w:val="49730327"/>
     <w:multiLevelType w:val="hybridMultilevel"/>
     <w:tmpl w:val="2A5C97C4"/>
@@ -5134,7 +6878,7 @@
       </w:rPr>
     </w:lvl>
   </w:abstractNum>
-  <w:abstractNum w:abstractNumId="6">
+  <w:abstractNum w:abstractNumId="7">
     <w:nsid w:val="4C680542"/>
     <w:multiLevelType w:val="hybridMultilevel"/>
     <w:tmpl w:val="6E4E163C"/>
@@ -5247,7 +6991,7 @@
       </w:rPr>
     </w:lvl>
   </w:abstractNum>
-  <w:abstractNum w:abstractNumId="7">
+  <w:abstractNum w:abstractNumId="8">
     <w:nsid w:val="54034014"/>
     <w:multiLevelType w:val="hybridMultilevel"/>
     <w:tmpl w:val="304AFC42"/>
@@ -5339,7 +7083,7 @@
       </w:pPr>
     </w:lvl>
   </w:abstractNum>
-  <w:abstractNum w:abstractNumId="8">
+  <w:abstractNum w:abstractNumId="9">
     <w:nsid w:val="59931DCE"/>
     <w:multiLevelType w:val="hybridMultilevel"/>
     <w:tmpl w:val="7924B8EE"/>
@@ -5428,7 +7172,7 @@
       </w:pPr>
     </w:lvl>
   </w:abstractNum>
-  <w:abstractNum w:abstractNumId="9">
+  <w:abstractNum w:abstractNumId="10">
     <w:nsid w:val="607E1957"/>
     <w:multiLevelType w:val="hybridMultilevel"/>
     <w:tmpl w:val="172A238E"/>
@@ -5541,7 +7285,7 @@
       </w:rPr>
     </w:lvl>
   </w:abstractNum>
-  <w:abstractNum w:abstractNumId="10">
+  <w:abstractNum w:abstractNumId="11">
     <w:nsid w:val="637A0FB3"/>
     <w:multiLevelType w:val="hybridMultilevel"/>
     <w:tmpl w:val="72884038"/>
@@ -5631,36 +7375,39 @@
     </w:lvl>
   </w:abstractNum>
   <w:num w:numId="1">
+    <w:abstractNumId w:val="11"/>
+  </w:num>
+  <w:num w:numId="2">
+    <w:abstractNumId w:val="6"/>
+  </w:num>
+  <w:num w:numId="3">
+    <w:abstractNumId w:val="2"/>
+  </w:num>
+  <w:num w:numId="4">
+    <w:abstractNumId w:val="8"/>
+  </w:num>
+  <w:num w:numId="5">
+    <w:abstractNumId w:val="7"/>
+  </w:num>
+  <w:num w:numId="6">
+    <w:abstractNumId w:val="5"/>
+  </w:num>
+  <w:num w:numId="7">
+    <w:abstractNumId w:val="3"/>
+  </w:num>
+  <w:num w:numId="8">
+    <w:abstractNumId w:val="9"/>
+  </w:num>
+  <w:num w:numId="9">
+    <w:abstractNumId w:val="4"/>
+  </w:num>
+  <w:num w:numId="10">
     <w:abstractNumId w:val="10"/>
   </w:num>
-  <w:num w:numId="2">
-    <w:abstractNumId w:val="5"/>
-  </w:num>
-  <w:num w:numId="3">
+  <w:num w:numId="11">
     <w:abstractNumId w:val="1"/>
   </w:num>
-  <w:num w:numId="4">
-    <w:abstractNumId w:val="7"/>
-  </w:num>
-  <w:num w:numId="5">
-    <w:abstractNumId w:val="6"/>
-  </w:num>
-  <w:num w:numId="6">
-    <w:abstractNumId w:val="4"/>
-  </w:num>
-  <w:num w:numId="7">
-    <w:abstractNumId w:val="2"/>
-  </w:num>
-  <w:num w:numId="8">
-    <w:abstractNumId w:val="8"/>
-  </w:num>
-  <w:num w:numId="9">
-    <w:abstractNumId w:val="3"/>
-  </w:num>
-  <w:num w:numId="10">
-    <w:abstractNumId w:val="9"/>
-  </w:num>
-  <w:num w:numId="11">
+  <w:num w:numId="12">
     <w:abstractNumId w:val="0"/>
   </w:num>
 </w:numbering>
@@ -6461,7 +8208,7 @@
                   <c:v>13.46989737237901</c:v>
                 </c:pt>
                 <c:pt idx="3">
-                  <c:v>7.967150276691215</c:v>
+                  <c:v>7.967150276691211</c:v>
                 </c:pt>
                 <c:pt idx="4">
                   <c:v>3.787187759630262</c:v>
@@ -6503,11 +8250,11 @@
           <c:showPercent val="0"/>
           <c:showBubbleSize val="0"/>
         </c:dLbls>
-        <c:axId val="2114660080"/>
-        <c:axId val="2114633840"/>
+        <c:axId val="-2053436768"/>
+        <c:axId val="-2054128944"/>
       </c:scatterChart>
       <c:valAx>
-        <c:axId val="2114660080"/>
+        <c:axId val="-2053436768"/>
         <c:scaling>
           <c:orientation val="minMax"/>
         </c:scaling>
@@ -6535,12 +8282,12 @@
         <c:majorTickMark val="out"/>
         <c:minorTickMark val="none"/>
         <c:tickLblPos val="nextTo"/>
-        <c:crossAx val="2114633840"/>
+        <c:crossAx val="-2054128944"/>
         <c:crosses val="autoZero"/>
         <c:crossBetween val="midCat"/>
       </c:valAx>
       <c:valAx>
-        <c:axId val="2114633840"/>
+        <c:axId val="-2054128944"/>
         <c:scaling>
           <c:orientation val="minMax"/>
         </c:scaling>
@@ -6574,7 +8321,7 @@
         <c:majorTickMark val="out"/>
         <c:minorTickMark val="none"/>
         <c:tickLblPos val="nextTo"/>
-        <c:crossAx val="2114660080"/>
+        <c:crossAx val="-2053436768"/>
         <c:crosses val="autoZero"/>
         <c:crossBetween val="midCat"/>
       </c:valAx>
@@ -6694,7 +8441,7 @@
                   <c:v>100.2860350128043</c:v>
                 </c:pt>
                 <c:pt idx="3">
-                  <c:v>99.60207972326472</c:v>
+                  <c:v>99.60207972326467</c:v>
                 </c:pt>
                 <c:pt idx="4">
                   <c:v>90.26680118227855</c:v>
@@ -6709,7 +8456,7 @@
                   <c:v>77.26871979317695</c:v>
                 </c:pt>
                 <c:pt idx="8">
-                  <c:v>76.20279712485382</c:v>
+                  <c:v>76.20279712485376</c:v>
                 </c:pt>
                 <c:pt idx="9">
                   <c:v>28.41212539584098</c:v>
@@ -6809,7 +8556,7 @@
                   <c:v>93.68403339825055</c:v>
                 </c:pt>
                 <c:pt idx="3">
-                  <c:v>87.70463378720187</c:v>
+                  <c:v>87.7046337872019</c:v>
                 </c:pt>
                 <c:pt idx="4">
                   <c:v>89.61977460401998</c:v>
@@ -6818,7 +8565,7 @@
                   <c:v>86.97679576512825</c:v>
                 </c:pt>
                 <c:pt idx="6">
-                  <c:v>88.2887608764651</c:v>
+                  <c:v>88.28876087646506</c:v>
                 </c:pt>
                 <c:pt idx="7">
                   <c:v>81.43047993738111</c:v>
@@ -6830,7 +8577,7 @@
                   <c:v>49.11315520857156</c:v>
                 </c:pt>
                 <c:pt idx="10">
-                  <c:v>46.28236940586652</c:v>
+                  <c:v>46.2823694058665</c:v>
                 </c:pt>
                 <c:pt idx="11">
                   <c:v>46.2472362068584</c:v>
@@ -6851,11 +8598,11 @@
           <c:showPercent val="0"/>
           <c:showBubbleSize val="0"/>
         </c:dLbls>
-        <c:axId val="2132909936"/>
-        <c:axId val="-2085270464"/>
+        <c:axId val="-2086314240"/>
+        <c:axId val="-2069099408"/>
       </c:scatterChart>
       <c:valAx>
-        <c:axId val="2132909936"/>
+        <c:axId val="-2086314240"/>
         <c:scaling>
           <c:orientation val="minMax"/>
         </c:scaling>
@@ -6883,12 +8630,12 @@
         <c:majorTickMark val="out"/>
         <c:minorTickMark val="none"/>
         <c:tickLblPos val="nextTo"/>
-        <c:crossAx val="-2085270464"/>
+        <c:crossAx val="-2069099408"/>
         <c:crosses val="autoZero"/>
         <c:crossBetween val="midCat"/>
       </c:valAx>
       <c:valAx>
-        <c:axId val="-2085270464"/>
+        <c:axId val="-2069099408"/>
         <c:scaling>
           <c:orientation val="minMax"/>
         </c:scaling>
@@ -6917,7 +8664,7 @@
         <c:majorTickMark val="out"/>
         <c:minorTickMark val="none"/>
         <c:tickLblPos val="nextTo"/>
-        <c:crossAx val="2132909936"/>
+        <c:crossAx val="-2086314240"/>
         <c:crosses val="autoZero"/>
         <c:crossBetween val="midCat"/>
       </c:valAx>
@@ -7064,7 +8811,7 @@
                   <c:v>5.423014593852009</c:v>
                 </c:pt>
                 <c:pt idx="12">
-                  <c:v>6.147767833725905</c:v>
+                  <c:v>6.147767833725903</c:v>
                 </c:pt>
               </c:numCache>
             </c:numRef>
@@ -7155,13 +8902,13 @@
                   <c:v>3.508185351488073</c:v>
                 </c:pt>
                 <c:pt idx="4">
-                  <c:v>4.480988730200997</c:v>
+                  <c:v>4.480988730200996</c:v>
                 </c:pt>
                 <c:pt idx="5">
                   <c:v>5.218607745907696</c:v>
                 </c:pt>
                 <c:pt idx="6">
-                  <c:v>7.063100870117208</c:v>
+                  <c:v>7.063100870117204</c:v>
                 </c:pt>
                 <c:pt idx="7">
                   <c:v>8.143047993738111</c:v>
@@ -7170,7 +8917,7 @@
                   <c:v>7.85662916583321</c:v>
                 </c:pt>
                 <c:pt idx="9">
-                  <c:v>7.366973281285731</c:v>
+                  <c:v>7.36697328128573</c:v>
                 </c:pt>
                 <c:pt idx="10">
                   <c:v>8.330826493055977</c:v>
@@ -7179,7 +8926,7 @@
                   <c:v>9.249447241371678</c:v>
                 </c:pt>
                 <c:pt idx="12">
-                  <c:v>6.916014903058398</c:v>
+                  <c:v>6.916014903058397</c:v>
                 </c:pt>
               </c:numCache>
             </c:numRef>
@@ -7194,11 +8941,11 @@
           <c:showPercent val="0"/>
           <c:showBubbleSize val="0"/>
         </c:dLbls>
-        <c:axId val="2135905280"/>
-        <c:axId val="-2085802656"/>
+        <c:axId val="-2069442128"/>
+        <c:axId val="-2064467488"/>
       </c:scatterChart>
       <c:valAx>
-        <c:axId val="2135905280"/>
+        <c:axId val="-2069442128"/>
         <c:scaling>
           <c:orientation val="minMax"/>
         </c:scaling>
@@ -7226,12 +8973,12 @@
         <c:majorTickMark val="out"/>
         <c:minorTickMark val="none"/>
         <c:tickLblPos val="nextTo"/>
-        <c:crossAx val="-2085802656"/>
+        <c:crossAx val="-2064467488"/>
         <c:crosses val="autoZero"/>
         <c:crossBetween val="midCat"/>
       </c:valAx>
       <c:valAx>
-        <c:axId val="-2085802656"/>
+        <c:axId val="-2064467488"/>
         <c:scaling>
           <c:orientation val="minMax"/>
         </c:scaling>
@@ -7260,7 +9007,7 @@
         <c:majorTickMark val="out"/>
         <c:minorTickMark val="none"/>
         <c:tickLblPos val="nextTo"/>
-        <c:crossAx val="2135905280"/>
+        <c:crossAx val="-2069442128"/>
         <c:crosses val="autoZero"/>
         <c:crossBetween val="midCat"/>
       </c:valAx>

</xml_diff>